<commit_message>
uppdaterat med kapitel 1.1 och 1.2 (svenskt namn och WEB beskrivning)
</commit_message>
<xml_diff>
--- a/ServiceInteractions/riv/ehr/patientconsent/trunk/docs/TKB_ehr_patientconsent_1.0.1_RC1.docx
+++ b/ServiceInteractions/riv/ehr/patientconsent/trunk/docs/TKB_ehr_patientconsent_1.0.1_RC1.docx
@@ -122,29 +122,15 @@
           <w:sz w:val="44"/>
         </w:rPr>
       </w:pPr>
-      <w:r>
-        <w:fldChar w:fldCharType="begin"/>
-      </w:r>
-      <w:r>
-        <w:instrText xml:space="preserve"> SUBJECT  \* MERGEFORMAT </w:instrText>
-      </w:r>
-      <w:r>
-        <w:fldChar w:fldCharType="separate"/>
-      </w:r>
-      <w:r>
-        <w:rPr>
-          <w:rFonts w:ascii="Arial" w:hAnsi="Arial"/>
-          <w:sz w:val="44"/>
-        </w:rPr>
-        <w:t>Tjänstekontraktsbeskrivning</w:t>
-      </w:r>
-      <w:r>
-        <w:rPr>
-          <w:rFonts w:ascii="Arial" w:hAnsi="Arial"/>
-          <w:sz w:val="44"/>
-        </w:rPr>
-        <w:fldChar w:fldCharType="end"/>
-      </w:r>
+      <w:fldSimple w:instr=" SUBJECT  \* MERGEFORMAT ">
+        <w:r>
+          <w:rPr>
+            <w:rFonts w:ascii="Arial" w:hAnsi="Arial"/>
+            <w:sz w:val="44"/>
+          </w:rPr>
+          <w:t>Tjänstekontraktsbeskrivning</w:t>
+        </w:r>
+      </w:fldSimple>
     </w:p>
     <w:p>
       <w:pPr>
@@ -2072,6 +2058,56 @@
         <w:t>Inledning</w:t>
       </w:r>
       <w:bookmarkEnd w:id="0"/>
+    </w:p>
+    <w:p>
+      <w:pPr>
+        <w:pStyle w:val="Heading2"/>
+      </w:pPr>
+      <w:r>
+        <w:t>Svenskt namn</w:t>
+      </w:r>
+    </w:p>
+    <w:p>
+      <w:r>
+        <w:t>infrastruktur:säkerhetstjänster:samtyckeshantering</w:t>
+      </w:r>
+    </w:p>
+    <w:p>
+      <w:r>
+        <w:t>samtyckeshantering</w:t>
+      </w:r>
+    </w:p>
+    <w:p>
+      <w:pPr>
+        <w:pStyle w:val="Heading2"/>
+      </w:pPr>
+      <w:bookmarkStart w:id="1" w:name="_GoBack"/>
+      <w:bookmarkEnd w:id="1"/>
+      <w:r>
+        <w:t>WEB beskrivning</w:t>
+      </w:r>
+    </w:p>
+    <w:p>
+      <w:r>
+        <w:t>För att vårdpersonalen ska få åtkomst till patientens information hos andra vårdgivare krävs patientens samtycke.</w:t>
+      </w:r>
+    </w:p>
+    <w:p>
+      <w:r>
+        <w:t>Samtyckeshantering registrerar och lagrar information om patientens samtycke, och innehåller uppgifter om vilken tidsperiod samtycket ska gälla, och för vilken vårdpersonal/vårdenhet som samtycket ska gälla.</w:t>
+      </w:r>
+      <w:r>
+        <w:br/>
+      </w:r>
+      <w:r>
+        <w:br/>
+        <w:t>Tjänstekontrakten för Samtyckeshantering gör det möjligt för vårdpersonal att genom sina vårdsystem på ett flexibelt sätt hantera sina "egna" samtycken, samtidigt som samverkan möjliggörs med nationella e-tjänster som erbjuder direktåtkomst till patientuppgifter. Inga dubbelregistreringar ska behöva göras. Tjänstekontrakten gör det också möjligt att åberopa nödsituation, så att inte ett oregistrerat samtycke kan äventyra patientens liv och hälsa.</w:t>
+      </w:r>
+    </w:p>
+    <w:p>
+      <w:pPr>
+        <w:pStyle w:val="BodyText"/>
+      </w:pPr>
     </w:p>
     <w:p>
       <w:pPr>
@@ -2956,7 +2992,7 @@
     </w:p>
     <w:p/>
     <w:p>
-      <w:bookmarkStart w:id="1" w:name="_Toc193216004"/>
+      <w:bookmarkStart w:id="2" w:name="_Toc193216004"/>
       <w:r>
         <w:t>Figur</w:t>
       </w:r>
@@ -2990,7 +3026,7 @@
       <w:r>
         <w:t xml:space="preserve"> Principer för samverkande tjänster för hantering av samtycke</w:t>
       </w:r>
-      <w:bookmarkEnd w:id="1"/>
+      <w:bookmarkEnd w:id="2"/>
       <w:r>
         <w:br/>
       </w:r>
@@ -3803,14 +3839,14 @@
       <w:pPr>
         <w:pStyle w:val="Heading1"/>
       </w:pPr>
-      <w:bookmarkStart w:id="2" w:name="_Toc319487398"/>
-      <w:bookmarkStart w:id="3" w:name="_Toc338681838"/>
+      <w:bookmarkStart w:id="3" w:name="_Toc319487398"/>
+      <w:bookmarkStart w:id="4" w:name="_Toc338681838"/>
       <w:r>
         <w:lastRenderedPageBreak/>
         <w:t>Generella regler</w:t>
       </w:r>
-      <w:bookmarkEnd w:id="2"/>
       <w:bookmarkEnd w:id="3"/>
+      <w:bookmarkEnd w:id="4"/>
     </w:p>
     <w:p>
       <w:pPr>
@@ -4036,7 +4072,7 @@
           <w:lang w:val="sv-SE"/>
         </w:rPr>
       </w:pPr>
-      <w:bookmarkStart w:id="4" w:name="_Toc193216015"/>
+      <w:bookmarkStart w:id="5" w:name="_Toc193216015"/>
       <w:r>
         <w:rPr>
           <w:b w:val="0"/>
@@ -4084,7 +4120,7 @@
         </w:rPr>
         <w:t xml:space="preserve">: </w:t>
       </w:r>
-      <w:bookmarkEnd w:id="4"/>
+      <w:bookmarkEnd w:id="5"/>
       <w:r>
         <w:rPr>
           <w:b w:val="0"/>
@@ -4981,1079 +5017,1078 @@
       </w:tr>
     </w:tbl>
     <w:p>
-      <w:bookmarkStart w:id="5" w:name="_Toc318886052"/>
-      <w:bookmarkStart w:id="6" w:name="_Toc318886053"/>
-      <w:bookmarkStart w:id="7" w:name="_Toc318886054"/>
-      <w:bookmarkStart w:id="8" w:name="_Toc318886055"/>
-      <w:bookmarkStart w:id="9" w:name="_Toc318886056"/>
-      <w:bookmarkStart w:id="10" w:name="_Toc318886057"/>
-      <w:bookmarkStart w:id="11" w:name="_Toc318886058"/>
-      <w:bookmarkStart w:id="12" w:name="_Toc318886059"/>
-      <w:bookmarkStart w:id="13" w:name="_Toc318886060"/>
-      <w:bookmarkStart w:id="14" w:name="_Toc318886061"/>
-      <w:bookmarkStart w:id="15" w:name="_Toc318886062"/>
-      <w:bookmarkStart w:id="16" w:name="_Toc318886063"/>
-      <w:bookmarkStart w:id="17" w:name="_Toc318886064"/>
-      <w:bookmarkStart w:id="18" w:name="_Toc318886065"/>
-      <w:bookmarkStart w:id="19" w:name="_Toc318886066"/>
-      <w:bookmarkStart w:id="20" w:name="_Toc318886067"/>
-      <w:bookmarkStart w:id="21" w:name="_Toc318886068"/>
-      <w:bookmarkStart w:id="22" w:name="_Toc318886069"/>
-      <w:bookmarkStart w:id="23" w:name="_Toc318886070"/>
-      <w:bookmarkStart w:id="24" w:name="_Toc318886071"/>
-      <w:bookmarkStart w:id="25" w:name="_Toc318886072"/>
-      <w:bookmarkStart w:id="26" w:name="_Toc318886073"/>
-      <w:bookmarkStart w:id="27" w:name="_Toc318886074"/>
-      <w:bookmarkStart w:id="28" w:name="_Toc318886075"/>
-      <w:bookmarkStart w:id="29" w:name="_Toc318886110"/>
-      <w:bookmarkStart w:id="30" w:name="_Toc318886111"/>
-      <w:bookmarkStart w:id="31" w:name="_Toc318886112"/>
-      <w:bookmarkStart w:id="32" w:name="_Toc318886113"/>
-      <w:bookmarkStart w:id="33" w:name="_Toc318886137"/>
-      <w:bookmarkStart w:id="34" w:name="_Toc318886138"/>
-      <w:bookmarkStart w:id="35" w:name="_Toc318886139"/>
-      <w:bookmarkStart w:id="36" w:name="_Toc318886140"/>
-      <w:bookmarkStart w:id="37" w:name="_Toc318886173"/>
-      <w:bookmarkStart w:id="38" w:name="_Toc318886174"/>
-      <w:bookmarkStart w:id="39" w:name="_Toc318886175"/>
-      <w:bookmarkStart w:id="40" w:name="_Toc318886176"/>
-      <w:bookmarkStart w:id="41" w:name="_Toc318886209"/>
-      <w:bookmarkStart w:id="42" w:name="_Toc318886210"/>
-      <w:bookmarkStart w:id="43" w:name="_Toc318886211"/>
-      <w:bookmarkStart w:id="44" w:name="_Toc318886212"/>
-      <w:bookmarkStart w:id="45" w:name="_Toc318886254"/>
-      <w:bookmarkStart w:id="46" w:name="_Toc318886255"/>
-      <w:bookmarkStart w:id="47" w:name="_Toc318886256"/>
-      <w:bookmarkStart w:id="48" w:name="_Toc318886257"/>
-      <w:bookmarkStart w:id="49" w:name="_Toc318886258"/>
-      <w:bookmarkStart w:id="50" w:name="_Toc318886273"/>
-      <w:bookmarkStart w:id="51" w:name="_Toc318886274"/>
-      <w:bookmarkStart w:id="52" w:name="_Toc318886275"/>
-      <w:bookmarkStart w:id="53" w:name="_Toc318886276"/>
-      <w:bookmarkStart w:id="54" w:name="_Toc318886318"/>
-      <w:bookmarkStart w:id="55" w:name="_Toc318886319"/>
-      <w:bookmarkStart w:id="56" w:name="_Toc318886320"/>
-      <w:bookmarkStart w:id="57" w:name="_Toc318886321"/>
-      <w:bookmarkStart w:id="58" w:name="_Toc318886322"/>
-      <w:bookmarkStart w:id="59" w:name="_Toc318886323"/>
-      <w:bookmarkStart w:id="60" w:name="_Toc318886347"/>
-      <w:bookmarkStart w:id="61" w:name="_Toc318886348"/>
-      <w:bookmarkStart w:id="62" w:name="_Toc318886349"/>
-      <w:bookmarkStart w:id="63" w:name="_Toc318886350"/>
-      <w:bookmarkStart w:id="64" w:name="_Toc318886351"/>
-      <w:bookmarkStart w:id="65" w:name="_Toc318886352"/>
-      <w:bookmarkStart w:id="66" w:name="_Toc318886353"/>
-      <w:bookmarkStart w:id="67" w:name="_Toc318886354"/>
-      <w:bookmarkStart w:id="68" w:name="_Toc318886355"/>
-      <w:bookmarkStart w:id="69" w:name="_Toc318886379"/>
-      <w:bookmarkStart w:id="70" w:name="_Toc318886380"/>
-      <w:bookmarkStart w:id="71" w:name="_Toc318886381"/>
-      <w:bookmarkStart w:id="72" w:name="_Toc318886382"/>
-      <w:bookmarkStart w:id="73" w:name="_Toc318886469"/>
-      <w:bookmarkStart w:id="74" w:name="_Toc318886470"/>
-      <w:bookmarkStart w:id="75" w:name="_Toc318886471"/>
-      <w:bookmarkStart w:id="76" w:name="_Toc318886472"/>
-      <w:bookmarkStart w:id="77" w:name="_Toc318886514"/>
-      <w:bookmarkStart w:id="78" w:name="_Toc318886515"/>
-      <w:bookmarkStart w:id="79" w:name="_Toc318886516"/>
-      <w:bookmarkStart w:id="80" w:name="_Toc318886517"/>
-      <w:bookmarkStart w:id="81" w:name="_Toc318886518"/>
-      <w:bookmarkStart w:id="82" w:name="_Toc318886519"/>
-      <w:bookmarkStart w:id="83" w:name="_Toc318886563"/>
-      <w:bookmarkStart w:id="84" w:name="_Toc318886564"/>
-      <w:bookmarkStart w:id="85" w:name="_Toc318886588"/>
-      <w:bookmarkStart w:id="86" w:name="_Toc318886589"/>
-      <w:bookmarkStart w:id="87" w:name="_Toc318886590"/>
-      <w:bookmarkStart w:id="88" w:name="_Toc318886591"/>
-      <w:bookmarkStart w:id="89" w:name="_Toc318886592"/>
-      <w:bookmarkStart w:id="90" w:name="_Toc318886593"/>
-      <w:bookmarkStart w:id="91" w:name="_Toc318886594"/>
-      <w:bookmarkStart w:id="92" w:name="_Toc318886595"/>
-      <w:bookmarkStart w:id="93" w:name="_Toc318886596"/>
-      <w:bookmarkStart w:id="94" w:name="_Toc318886597"/>
-      <w:bookmarkStart w:id="95" w:name="_Toc318886598"/>
-      <w:bookmarkStart w:id="96" w:name="_Toc318886599"/>
-      <w:bookmarkStart w:id="97" w:name="_Toc318886600"/>
-      <w:bookmarkStart w:id="98" w:name="_Toc318886601"/>
-      <w:bookmarkStart w:id="99" w:name="_Toc318886602"/>
-      <w:bookmarkStart w:id="100" w:name="_Toc318886603"/>
-      <w:bookmarkStart w:id="101" w:name="_Toc318886604"/>
-      <w:bookmarkStart w:id="102" w:name="_Toc318886637"/>
-      <w:bookmarkStart w:id="103" w:name="_Toc318886638"/>
-      <w:bookmarkStart w:id="104" w:name="_Toc318886639"/>
-      <w:bookmarkStart w:id="105" w:name="_Toc318886640"/>
-      <w:bookmarkStart w:id="106" w:name="_Toc318886641"/>
-      <w:bookmarkStart w:id="107" w:name="_Toc318886642"/>
-      <w:bookmarkStart w:id="108" w:name="_Toc318886643"/>
-      <w:bookmarkStart w:id="109" w:name="_Toc318886644"/>
-      <w:bookmarkStart w:id="110" w:name="_Toc318886645"/>
-      <w:bookmarkStart w:id="111" w:name="_Toc318886646"/>
-      <w:bookmarkStart w:id="112" w:name="_Toc318886647"/>
-      <w:bookmarkStart w:id="113" w:name="_Toc318886648"/>
-      <w:bookmarkStart w:id="114" w:name="_Toc318886649"/>
-      <w:bookmarkStart w:id="115" w:name="_Toc318886664"/>
-      <w:bookmarkStart w:id="116" w:name="_Toc318886665"/>
-      <w:bookmarkStart w:id="117" w:name="_Toc318886666"/>
-      <w:bookmarkStart w:id="118" w:name="_Toc318886667"/>
-      <w:bookmarkStart w:id="119" w:name="_Toc318886668"/>
-      <w:bookmarkStart w:id="120" w:name="_Toc318886669"/>
-      <w:bookmarkStart w:id="121" w:name="_Toc318886670"/>
-      <w:bookmarkStart w:id="122" w:name="_Toc318886671"/>
-      <w:bookmarkStart w:id="123" w:name="_Toc318886672"/>
-      <w:bookmarkStart w:id="124" w:name="_Toc318886673"/>
-      <w:bookmarkStart w:id="125" w:name="_Toc318886674"/>
-      <w:bookmarkStart w:id="126" w:name="_Toc318886675"/>
-      <w:bookmarkStart w:id="127" w:name="_Toc318886676"/>
-      <w:bookmarkStart w:id="128" w:name="_Toc318886677"/>
-      <w:bookmarkStart w:id="129" w:name="_Toc318886678"/>
-      <w:bookmarkStart w:id="130" w:name="_Toc318886679"/>
-      <w:bookmarkStart w:id="131" w:name="_Toc318886680"/>
-      <w:bookmarkStart w:id="132" w:name="_Toc318886681"/>
-      <w:bookmarkStart w:id="133" w:name="_Toc318886682"/>
-      <w:bookmarkStart w:id="134" w:name="_Toc318886683"/>
-      <w:bookmarkStart w:id="135" w:name="_Toc318886684"/>
-      <w:bookmarkStart w:id="136" w:name="_Toc318886685"/>
-      <w:bookmarkStart w:id="137" w:name="_Toc318886686"/>
-      <w:bookmarkStart w:id="138" w:name="_Toc318886687"/>
-      <w:bookmarkStart w:id="139" w:name="_Toc318886688"/>
-      <w:bookmarkStart w:id="140" w:name="_Toc318886689"/>
-      <w:bookmarkStart w:id="141" w:name="_Toc318886690"/>
-      <w:bookmarkStart w:id="142" w:name="_Toc318886691"/>
-      <w:bookmarkStart w:id="143" w:name="_Toc318886692"/>
-      <w:bookmarkStart w:id="144" w:name="_Toc318886693"/>
-      <w:bookmarkStart w:id="145" w:name="_Toc318886694"/>
-      <w:bookmarkStart w:id="146" w:name="_Toc318886695"/>
-      <w:bookmarkStart w:id="147" w:name="_Toc318886696"/>
-      <w:bookmarkStart w:id="148" w:name="_Toc318886697"/>
-      <w:bookmarkStart w:id="149" w:name="_Toc318886698"/>
-      <w:bookmarkStart w:id="150" w:name="_Toc318886699"/>
-      <w:bookmarkStart w:id="151" w:name="_Toc318886700"/>
-      <w:bookmarkStart w:id="152" w:name="_Toc318886701"/>
-      <w:bookmarkStart w:id="153" w:name="_Toc318886702"/>
-      <w:bookmarkStart w:id="154" w:name="_Toc318886703"/>
-      <w:bookmarkStart w:id="155" w:name="_Toc318886704"/>
-      <w:bookmarkStart w:id="156" w:name="_Toc318886705"/>
-      <w:bookmarkStart w:id="157" w:name="_Toc318886706"/>
-      <w:bookmarkStart w:id="158" w:name="_Toc318886707"/>
-      <w:bookmarkStart w:id="159" w:name="_Toc318886708"/>
-      <w:bookmarkStart w:id="160" w:name="_Toc318886709"/>
-      <w:bookmarkStart w:id="161" w:name="_Toc318886724"/>
-      <w:bookmarkStart w:id="162" w:name="_Toc318886725"/>
-      <w:bookmarkStart w:id="163" w:name="_Toc318886726"/>
-      <w:bookmarkStart w:id="164" w:name="_Toc318886727"/>
-      <w:bookmarkStart w:id="165" w:name="_Toc318886728"/>
-      <w:bookmarkStart w:id="166" w:name="_Toc318886729"/>
-      <w:bookmarkStart w:id="167" w:name="_Toc318886730"/>
-      <w:bookmarkStart w:id="168" w:name="_Toc318886731"/>
-      <w:bookmarkStart w:id="169" w:name="_Toc318886732"/>
-      <w:bookmarkStart w:id="170" w:name="_Toc318886733"/>
-      <w:bookmarkStart w:id="171" w:name="_Toc318886748"/>
-      <w:bookmarkStart w:id="172" w:name="_Toc318886749"/>
-      <w:bookmarkStart w:id="173" w:name="_Toc318886750"/>
-      <w:bookmarkStart w:id="174" w:name="_Toc318886751"/>
-      <w:bookmarkStart w:id="175" w:name="_Toc318886752"/>
-      <w:bookmarkStart w:id="176" w:name="_Toc318886753"/>
-      <w:bookmarkStart w:id="177" w:name="_Toc318886754"/>
-      <w:bookmarkStart w:id="178" w:name="_Toc318886755"/>
-      <w:bookmarkStart w:id="179" w:name="_Toc318886756"/>
-      <w:bookmarkStart w:id="180" w:name="_Toc318886757"/>
-      <w:bookmarkStart w:id="181" w:name="_Toc318886758"/>
-      <w:bookmarkStart w:id="182" w:name="_Toc318886759"/>
-      <w:bookmarkStart w:id="183" w:name="_Toc318886760"/>
-      <w:bookmarkStart w:id="184" w:name="_Toc318886761"/>
-      <w:bookmarkStart w:id="185" w:name="_Toc318886762"/>
-      <w:bookmarkStart w:id="186" w:name="_Toc318886763"/>
-      <w:bookmarkStart w:id="187" w:name="_Toc318886764"/>
-      <w:bookmarkStart w:id="188" w:name="_Toc318886765"/>
-      <w:bookmarkStart w:id="189" w:name="_Toc318886766"/>
-      <w:bookmarkStart w:id="190" w:name="_Toc318886790"/>
-      <w:bookmarkStart w:id="191" w:name="_Toc318886791"/>
-      <w:bookmarkStart w:id="192" w:name="_Toc318886792"/>
-      <w:bookmarkStart w:id="193" w:name="_Toc318886793"/>
-      <w:bookmarkStart w:id="194" w:name="_Toc318886794"/>
-      <w:bookmarkStart w:id="195" w:name="_Toc318886795"/>
-      <w:bookmarkStart w:id="196" w:name="_Toc318886796"/>
-      <w:bookmarkStart w:id="197" w:name="_Toc318886797"/>
-      <w:bookmarkStart w:id="198" w:name="_Toc318886798"/>
-      <w:bookmarkStart w:id="199" w:name="_Toc318886799"/>
-      <w:bookmarkStart w:id="200" w:name="_Toc318886800"/>
-      <w:bookmarkStart w:id="201" w:name="_Toc318886801"/>
-      <w:bookmarkStart w:id="202" w:name="_Toc318886802"/>
-      <w:bookmarkStart w:id="203" w:name="_Toc318886803"/>
-      <w:bookmarkStart w:id="204" w:name="_Toc318886804"/>
-      <w:bookmarkStart w:id="205" w:name="_Toc318886819"/>
-      <w:bookmarkStart w:id="206" w:name="_Toc318886820"/>
-      <w:bookmarkStart w:id="207" w:name="_Toc318886821"/>
-      <w:bookmarkStart w:id="208" w:name="_Toc318886822"/>
-      <w:bookmarkStart w:id="209" w:name="_Toc318886823"/>
-      <w:bookmarkStart w:id="210" w:name="_Toc318886824"/>
-      <w:bookmarkStart w:id="211" w:name="_Toc318886825"/>
-      <w:bookmarkStart w:id="212" w:name="_Toc318886826"/>
-      <w:bookmarkStart w:id="213" w:name="_Toc318886827"/>
-      <w:bookmarkStart w:id="214" w:name="_Toc318886828"/>
-      <w:bookmarkStart w:id="215" w:name="_Toc318886829"/>
-      <w:bookmarkStart w:id="216" w:name="_Toc318886830"/>
-      <w:bookmarkStart w:id="217" w:name="_Toc318886831"/>
-      <w:bookmarkStart w:id="218" w:name="_Toc318886832"/>
-      <w:bookmarkStart w:id="219" w:name="_Toc318886833"/>
-      <w:bookmarkStart w:id="220" w:name="_Toc318886834"/>
-      <w:bookmarkStart w:id="221" w:name="_Toc318886835"/>
-      <w:bookmarkStart w:id="222" w:name="_Toc318886836"/>
-      <w:bookmarkStart w:id="223" w:name="_Toc318886837"/>
-      <w:bookmarkStart w:id="224" w:name="_Toc318886838"/>
-      <w:bookmarkStart w:id="225" w:name="_Toc318886839"/>
-      <w:bookmarkStart w:id="226" w:name="_Toc318886840"/>
-      <w:bookmarkStart w:id="227" w:name="_Toc318886841"/>
-      <w:bookmarkStart w:id="228" w:name="_Toc318886842"/>
-      <w:bookmarkStart w:id="229" w:name="_Toc318886843"/>
-      <w:bookmarkStart w:id="230" w:name="_Toc318886844"/>
-      <w:bookmarkStart w:id="231" w:name="_Toc318886845"/>
-      <w:bookmarkStart w:id="232" w:name="_Toc318886846"/>
-      <w:bookmarkStart w:id="233" w:name="_Toc318886847"/>
-      <w:bookmarkStart w:id="234" w:name="_Toc318886848"/>
-      <w:bookmarkStart w:id="235" w:name="_Toc318886872"/>
-      <w:bookmarkStart w:id="236" w:name="_Toc318886873"/>
-      <w:bookmarkStart w:id="237" w:name="_Toc318886874"/>
-      <w:bookmarkStart w:id="238" w:name="_Toc318886875"/>
-      <w:bookmarkStart w:id="239" w:name="_Toc318886876"/>
-      <w:bookmarkStart w:id="240" w:name="_Toc318886877"/>
-      <w:bookmarkStart w:id="241" w:name="_Toc318886878"/>
-      <w:bookmarkStart w:id="242" w:name="_Toc318886879"/>
-      <w:bookmarkStart w:id="243" w:name="_Toc318886880"/>
-      <w:bookmarkStart w:id="244" w:name="_Toc318886881"/>
-      <w:bookmarkStart w:id="245" w:name="_Toc318886882"/>
-      <w:bookmarkStart w:id="246" w:name="_Toc318886883"/>
-      <w:bookmarkStart w:id="247" w:name="_Toc318886884"/>
-      <w:bookmarkStart w:id="248" w:name="_Toc318886885"/>
-      <w:bookmarkStart w:id="249" w:name="_Toc318886886"/>
-      <w:bookmarkStart w:id="250" w:name="_Toc318886887"/>
-      <w:bookmarkStart w:id="251" w:name="_Toc318886888"/>
-      <w:bookmarkStart w:id="252" w:name="_Toc318886903"/>
-      <w:bookmarkStart w:id="253" w:name="_Toc318886904"/>
-      <w:bookmarkStart w:id="254" w:name="_Toc318886905"/>
-      <w:bookmarkStart w:id="255" w:name="_Toc318886906"/>
-      <w:bookmarkStart w:id="256" w:name="_Toc318886907"/>
-      <w:bookmarkStart w:id="257" w:name="_Toc318886908"/>
-      <w:bookmarkStart w:id="258" w:name="_Toc318886909"/>
-      <w:bookmarkStart w:id="259" w:name="_Toc318886910"/>
-      <w:bookmarkStart w:id="260" w:name="_Toc318886911"/>
-      <w:bookmarkStart w:id="261" w:name="_Toc318886912"/>
-      <w:bookmarkStart w:id="262" w:name="_Toc318886913"/>
-      <w:bookmarkStart w:id="263" w:name="_Toc318886914"/>
-      <w:bookmarkStart w:id="264" w:name="_Toc318886915"/>
-      <w:bookmarkStart w:id="265" w:name="_Toc318886939"/>
-      <w:bookmarkStart w:id="266" w:name="_Toc318886940"/>
-      <w:bookmarkStart w:id="267" w:name="_Toc318886941"/>
-      <w:bookmarkStart w:id="268" w:name="_Toc318886942"/>
-      <w:bookmarkStart w:id="269" w:name="_Toc318886943"/>
-      <w:bookmarkStart w:id="270" w:name="_Toc318886944"/>
-      <w:bookmarkStart w:id="271" w:name="_Toc318886945"/>
-      <w:bookmarkStart w:id="272" w:name="_Toc318886946"/>
-      <w:bookmarkStart w:id="273" w:name="_Toc318886947"/>
-      <w:bookmarkStart w:id="274" w:name="_Toc318886948"/>
-      <w:bookmarkStart w:id="275" w:name="_Toc318886949"/>
-      <w:bookmarkStart w:id="276" w:name="_Toc318886950"/>
-      <w:bookmarkStart w:id="277" w:name="_Toc318886951"/>
-      <w:bookmarkStart w:id="278" w:name="_Toc318886966"/>
-      <w:bookmarkStart w:id="279" w:name="_Toc318886967"/>
-      <w:bookmarkStart w:id="280" w:name="_Toc318886968"/>
-      <w:bookmarkStart w:id="281" w:name="_Toc318886969"/>
-      <w:bookmarkStart w:id="282" w:name="_Toc318886970"/>
-      <w:bookmarkStart w:id="283" w:name="_Toc318886971"/>
-      <w:bookmarkStart w:id="284" w:name="_Toc318886972"/>
-      <w:bookmarkStart w:id="285" w:name="_Toc318886973"/>
-      <w:bookmarkStart w:id="286" w:name="_Toc318886974"/>
-      <w:bookmarkStart w:id="287" w:name="_Toc318886975"/>
-      <w:bookmarkStart w:id="288" w:name="_Toc318886976"/>
-      <w:bookmarkStart w:id="289" w:name="_Toc318886977"/>
-      <w:bookmarkStart w:id="290" w:name="_Toc318886978"/>
-      <w:bookmarkStart w:id="291" w:name="_Toc318886979"/>
-      <w:bookmarkStart w:id="292" w:name="_Toc318886980"/>
-      <w:bookmarkStart w:id="293" w:name="_Toc318886981"/>
-      <w:bookmarkStart w:id="294" w:name="_Toc318886982"/>
-      <w:bookmarkStart w:id="295" w:name="_Toc318886983"/>
-      <w:bookmarkStart w:id="296" w:name="_Toc318886984"/>
-      <w:bookmarkStart w:id="297" w:name="_Toc318886985"/>
-      <w:bookmarkStart w:id="298" w:name="_Toc318886986"/>
-      <w:bookmarkStart w:id="299" w:name="_Toc318886987"/>
-      <w:bookmarkStart w:id="300" w:name="_Toc318886988"/>
-      <w:bookmarkStart w:id="301" w:name="_Toc318886989"/>
-      <w:bookmarkStart w:id="302" w:name="_Toc318886990"/>
-      <w:bookmarkStart w:id="303" w:name="_Toc318886991"/>
-      <w:bookmarkStart w:id="304" w:name="_Toc318886992"/>
-      <w:bookmarkStart w:id="305" w:name="_Toc318886993"/>
-      <w:bookmarkStart w:id="306" w:name="_Toc318886994"/>
-      <w:bookmarkStart w:id="307" w:name="_Toc318886995"/>
-      <w:bookmarkStart w:id="308" w:name="_Toc318886996"/>
-      <w:bookmarkStart w:id="309" w:name="_Toc318886997"/>
-      <w:bookmarkStart w:id="310" w:name="_Toc318886998"/>
-      <w:bookmarkStart w:id="311" w:name="_Toc318886999"/>
-      <w:bookmarkStart w:id="312" w:name="_Toc318887000"/>
-      <w:bookmarkStart w:id="313" w:name="_Toc318887001"/>
-      <w:bookmarkStart w:id="314" w:name="_Toc318887002"/>
-      <w:bookmarkStart w:id="315" w:name="_Toc318887003"/>
-      <w:bookmarkStart w:id="316" w:name="_Toc318887004"/>
-      <w:bookmarkStart w:id="317" w:name="_Toc318887005"/>
-      <w:bookmarkStart w:id="318" w:name="_Toc318887006"/>
-      <w:bookmarkStart w:id="319" w:name="_Toc318887007"/>
-      <w:bookmarkStart w:id="320" w:name="_Toc318887008"/>
-      <w:bookmarkStart w:id="321" w:name="_Toc318887009"/>
-      <w:bookmarkStart w:id="322" w:name="_Toc318887010"/>
-      <w:bookmarkStart w:id="323" w:name="_Toc318887011"/>
-      <w:bookmarkStart w:id="324" w:name="_Toc318887012"/>
-      <w:bookmarkStart w:id="325" w:name="_Toc318887013"/>
-      <w:bookmarkStart w:id="326" w:name="_Toc318887014"/>
-      <w:bookmarkStart w:id="327" w:name="_Toc318887015"/>
-      <w:bookmarkStart w:id="328" w:name="_Toc318887016"/>
-      <w:bookmarkStart w:id="329" w:name="_Toc318887017"/>
-      <w:bookmarkStart w:id="330" w:name="_Toc318887018"/>
-      <w:bookmarkStart w:id="331" w:name="_Toc318887019"/>
-      <w:bookmarkStart w:id="332" w:name="_Toc318887020"/>
-      <w:bookmarkStart w:id="333" w:name="_Toc318887021"/>
-      <w:bookmarkStart w:id="334" w:name="_Toc318887022"/>
-      <w:bookmarkStart w:id="335" w:name="_Toc318887023"/>
-      <w:bookmarkStart w:id="336" w:name="_Toc318887024"/>
-      <w:bookmarkStart w:id="337" w:name="_Toc318887025"/>
-      <w:bookmarkStart w:id="338" w:name="_Toc318887026"/>
-      <w:bookmarkStart w:id="339" w:name="_Toc318887027"/>
-      <w:bookmarkStart w:id="340" w:name="_Toc318887028"/>
-      <w:bookmarkStart w:id="341" w:name="_Toc318887029"/>
-      <w:bookmarkStart w:id="342" w:name="_Toc318887030"/>
-      <w:bookmarkStart w:id="343" w:name="_Toc318887031"/>
-      <w:bookmarkStart w:id="344" w:name="_Toc318887032"/>
-      <w:bookmarkStart w:id="345" w:name="_Toc318887033"/>
-      <w:bookmarkStart w:id="346" w:name="_Toc318887034"/>
-      <w:bookmarkStart w:id="347" w:name="_Toc318887035"/>
-      <w:bookmarkStart w:id="348" w:name="_Toc318887036"/>
-      <w:bookmarkStart w:id="349" w:name="_Toc318887037"/>
-      <w:bookmarkStart w:id="350" w:name="_Toc318887038"/>
-      <w:bookmarkStart w:id="351" w:name="_Toc318887039"/>
-      <w:bookmarkStart w:id="352" w:name="_Toc318887040"/>
-      <w:bookmarkStart w:id="353" w:name="_Toc318887041"/>
-      <w:bookmarkStart w:id="354" w:name="_Toc318887042"/>
-      <w:bookmarkStart w:id="355" w:name="_Toc318887043"/>
-      <w:bookmarkStart w:id="356" w:name="_Toc318887044"/>
-      <w:bookmarkStart w:id="357" w:name="_Toc318887045"/>
-      <w:bookmarkStart w:id="358" w:name="_Toc318887046"/>
-      <w:bookmarkStart w:id="359" w:name="_Toc318887047"/>
-      <w:bookmarkStart w:id="360" w:name="_Toc318887048"/>
-      <w:bookmarkStart w:id="361" w:name="_Toc318887049"/>
-      <w:bookmarkStart w:id="362" w:name="_Toc318887050"/>
-      <w:bookmarkStart w:id="363" w:name="_Toc318887051"/>
-      <w:bookmarkStart w:id="364" w:name="_Toc318887052"/>
-      <w:bookmarkStart w:id="365" w:name="_Toc318887053"/>
-      <w:bookmarkStart w:id="366" w:name="_Toc318887054"/>
-      <w:bookmarkStart w:id="367" w:name="_Toc318887055"/>
-      <w:bookmarkStart w:id="368" w:name="_Toc318887056"/>
-      <w:bookmarkStart w:id="369" w:name="_Toc318887057"/>
-      <w:bookmarkStart w:id="370" w:name="_Toc318887153"/>
-      <w:bookmarkStart w:id="371" w:name="_Toc318887154"/>
-      <w:bookmarkStart w:id="372" w:name="_Toc318887155"/>
-      <w:bookmarkStart w:id="373" w:name="_Toc318887156"/>
-      <w:bookmarkStart w:id="374" w:name="_Toc318887157"/>
-      <w:bookmarkStart w:id="375" w:name="_Toc318887158"/>
-      <w:bookmarkStart w:id="376" w:name="_Toc318887159"/>
-      <w:bookmarkStart w:id="377" w:name="_Toc318887160"/>
-      <w:bookmarkStart w:id="378" w:name="_Toc318887161"/>
-      <w:bookmarkStart w:id="379" w:name="_Toc318887162"/>
-      <w:bookmarkStart w:id="380" w:name="_Toc318887163"/>
-      <w:bookmarkStart w:id="381" w:name="_Toc318887164"/>
-      <w:bookmarkStart w:id="382" w:name="_Toc318887165"/>
-      <w:bookmarkStart w:id="383" w:name="_Toc318887166"/>
-      <w:bookmarkStart w:id="384" w:name="_Toc318887167"/>
-      <w:bookmarkStart w:id="385" w:name="_Toc318887168"/>
-      <w:bookmarkStart w:id="386" w:name="_Toc318887169"/>
-      <w:bookmarkStart w:id="387" w:name="_Toc318887170"/>
-      <w:bookmarkStart w:id="388" w:name="_Toc318887171"/>
-      <w:bookmarkStart w:id="389" w:name="_Toc318887172"/>
-      <w:bookmarkStart w:id="390" w:name="_Toc318887173"/>
-      <w:bookmarkStart w:id="391" w:name="_Toc318887174"/>
-      <w:bookmarkStart w:id="392" w:name="_Toc318887175"/>
-      <w:bookmarkStart w:id="393" w:name="_Toc318887176"/>
-      <w:bookmarkStart w:id="394" w:name="_Toc318887177"/>
-      <w:bookmarkStart w:id="395" w:name="_Toc318887178"/>
-      <w:bookmarkStart w:id="396" w:name="_Toc318887179"/>
-      <w:bookmarkStart w:id="397" w:name="_Toc318887180"/>
-      <w:bookmarkStart w:id="398" w:name="_Toc318887181"/>
-      <w:bookmarkStart w:id="399" w:name="_Toc318887182"/>
-      <w:bookmarkStart w:id="400" w:name="_Toc318887183"/>
-      <w:bookmarkStart w:id="401" w:name="_Toc318887184"/>
-      <w:bookmarkStart w:id="402" w:name="_Toc318887185"/>
-      <w:bookmarkStart w:id="403" w:name="_Toc318887186"/>
-      <w:bookmarkStart w:id="404" w:name="_Toc318887187"/>
-      <w:bookmarkStart w:id="405" w:name="_Toc318887188"/>
-      <w:bookmarkStart w:id="406" w:name="_Toc318887189"/>
-      <w:bookmarkStart w:id="407" w:name="_Toc318887190"/>
-      <w:bookmarkStart w:id="408" w:name="_Toc318887191"/>
-      <w:bookmarkStart w:id="409" w:name="_Toc318887192"/>
-      <w:bookmarkStart w:id="410" w:name="_Toc318887193"/>
-      <w:bookmarkStart w:id="411" w:name="_Toc318887194"/>
-      <w:bookmarkStart w:id="412" w:name="_Toc318887209"/>
-      <w:bookmarkStart w:id="413" w:name="_Toc318887210"/>
-      <w:bookmarkStart w:id="414" w:name="_Toc318887211"/>
-      <w:bookmarkStart w:id="415" w:name="_Toc318887212"/>
-      <w:bookmarkStart w:id="416" w:name="_Toc318887213"/>
-      <w:bookmarkStart w:id="417" w:name="_Toc318887214"/>
-      <w:bookmarkStart w:id="418" w:name="_Toc318887215"/>
-      <w:bookmarkStart w:id="419" w:name="_Toc318887216"/>
-      <w:bookmarkStart w:id="420" w:name="_Toc318887217"/>
-      <w:bookmarkStart w:id="421" w:name="_Toc318887218"/>
-      <w:bookmarkStart w:id="422" w:name="_Toc318887219"/>
-      <w:bookmarkStart w:id="423" w:name="_Toc318887220"/>
-      <w:bookmarkStart w:id="424" w:name="_Toc318887221"/>
-      <w:bookmarkStart w:id="425" w:name="_Toc318887222"/>
-      <w:bookmarkStart w:id="426" w:name="_Toc318887223"/>
-      <w:bookmarkStart w:id="427" w:name="_Toc318887224"/>
-      <w:bookmarkStart w:id="428" w:name="_Toc318887225"/>
-      <w:bookmarkStart w:id="429" w:name="_Toc318887226"/>
-      <w:bookmarkStart w:id="430" w:name="_Toc318887259"/>
-      <w:bookmarkStart w:id="431" w:name="_Toc318887260"/>
-      <w:bookmarkStart w:id="432" w:name="_Toc318887261"/>
-      <w:bookmarkStart w:id="433" w:name="_Toc318887262"/>
-      <w:bookmarkStart w:id="434" w:name="_Toc318887263"/>
-      <w:bookmarkStart w:id="435" w:name="_Toc318887264"/>
-      <w:bookmarkStart w:id="436" w:name="_Toc318887265"/>
-      <w:bookmarkStart w:id="437" w:name="_Toc318887266"/>
-      <w:bookmarkStart w:id="438" w:name="_Toc318887267"/>
-      <w:bookmarkStart w:id="439" w:name="_Toc318887268"/>
-      <w:bookmarkStart w:id="440" w:name="_Toc318887269"/>
-      <w:bookmarkStart w:id="441" w:name="_Toc318887270"/>
-      <w:bookmarkStart w:id="442" w:name="_Toc318887271"/>
-      <w:bookmarkStart w:id="443" w:name="_Toc318887272"/>
-      <w:bookmarkStart w:id="444" w:name="_Toc318887273"/>
-      <w:bookmarkStart w:id="445" w:name="_Toc318887274"/>
-      <w:bookmarkStart w:id="446" w:name="_Toc318887275"/>
-      <w:bookmarkStart w:id="447" w:name="_Toc318887276"/>
-      <w:bookmarkStart w:id="448" w:name="_Toc318887277"/>
-      <w:bookmarkStart w:id="449" w:name="_Toc318887278"/>
-      <w:bookmarkStart w:id="450" w:name="_Toc318887279"/>
-      <w:bookmarkStart w:id="451" w:name="_Toc318887280"/>
-      <w:bookmarkStart w:id="452" w:name="_Toc318887281"/>
-      <w:bookmarkStart w:id="453" w:name="_Toc318887282"/>
-      <w:bookmarkStart w:id="454" w:name="_Toc318887297"/>
-      <w:bookmarkStart w:id="455" w:name="_Toc318887298"/>
-      <w:bookmarkStart w:id="456" w:name="_Toc318887299"/>
-      <w:bookmarkStart w:id="457" w:name="_Toc318887300"/>
-      <w:bookmarkStart w:id="458" w:name="_Toc318887301"/>
-      <w:bookmarkStart w:id="459" w:name="_Toc318887302"/>
-      <w:bookmarkStart w:id="460" w:name="_Toc318887303"/>
-      <w:bookmarkStart w:id="461" w:name="_Toc318887304"/>
-      <w:bookmarkStart w:id="462" w:name="_Toc318887305"/>
-      <w:bookmarkStart w:id="463" w:name="_Toc318887306"/>
-      <w:bookmarkStart w:id="464" w:name="_Toc318887307"/>
-      <w:bookmarkStart w:id="465" w:name="_Toc318887308"/>
-      <w:bookmarkStart w:id="466" w:name="_Toc318887309"/>
-      <w:bookmarkStart w:id="467" w:name="_Toc318887310"/>
-      <w:bookmarkStart w:id="468" w:name="_Toc318887311"/>
-      <w:bookmarkStart w:id="469" w:name="_Toc318887312"/>
-      <w:bookmarkStart w:id="470" w:name="_Toc318887313"/>
-      <w:bookmarkStart w:id="471" w:name="_Toc318887314"/>
-      <w:bookmarkStart w:id="472" w:name="_Toc318887347"/>
-      <w:bookmarkStart w:id="473" w:name="_Toc318887348"/>
-      <w:bookmarkStart w:id="474" w:name="_Toc318887349"/>
-      <w:bookmarkStart w:id="475" w:name="_Toc318887350"/>
-      <w:bookmarkStart w:id="476" w:name="_Toc318887351"/>
-      <w:bookmarkStart w:id="477" w:name="_Toc318887352"/>
-      <w:bookmarkStart w:id="478" w:name="_Toc318887353"/>
-      <w:bookmarkStart w:id="479" w:name="_Toc318887354"/>
-      <w:bookmarkStart w:id="480" w:name="_Toc318887355"/>
-      <w:bookmarkStart w:id="481" w:name="_Toc318887356"/>
-      <w:bookmarkStart w:id="482" w:name="_Toc318887357"/>
-      <w:bookmarkStart w:id="483" w:name="_Toc318887358"/>
-      <w:bookmarkStart w:id="484" w:name="_Toc318887359"/>
-      <w:bookmarkStart w:id="485" w:name="_Toc318887360"/>
-      <w:bookmarkStart w:id="486" w:name="_Toc318887361"/>
-      <w:bookmarkStart w:id="487" w:name="_Toc318887362"/>
-      <w:bookmarkStart w:id="488" w:name="_Toc318887363"/>
-      <w:bookmarkStart w:id="489" w:name="_Toc318887364"/>
-      <w:bookmarkStart w:id="490" w:name="_Toc318887365"/>
-      <w:bookmarkStart w:id="491" w:name="_Toc318887366"/>
-      <w:bookmarkStart w:id="492" w:name="_Toc318887367"/>
-      <w:bookmarkStart w:id="493" w:name="_Toc318887368"/>
-      <w:bookmarkStart w:id="494" w:name="_Toc318887369"/>
-      <w:bookmarkStart w:id="495" w:name="_Toc318887370"/>
-      <w:bookmarkStart w:id="496" w:name="_Toc318887385"/>
-      <w:bookmarkStart w:id="497" w:name="_Toc318887386"/>
-      <w:bookmarkStart w:id="498" w:name="_Toc318887387"/>
-      <w:bookmarkStart w:id="499" w:name="_Toc318887388"/>
-      <w:bookmarkStart w:id="500" w:name="_Toc318887389"/>
-      <w:bookmarkStart w:id="501" w:name="_Toc318887390"/>
-      <w:bookmarkStart w:id="502" w:name="_Toc318887391"/>
-      <w:bookmarkStart w:id="503" w:name="_Toc318887392"/>
-      <w:bookmarkStart w:id="504" w:name="_Toc318887393"/>
-      <w:bookmarkStart w:id="505" w:name="_Toc318887394"/>
-      <w:bookmarkStart w:id="506" w:name="_Toc318887395"/>
-      <w:bookmarkStart w:id="507" w:name="_Toc318887396"/>
-      <w:bookmarkStart w:id="508" w:name="_Toc318887397"/>
-      <w:bookmarkStart w:id="509" w:name="_Toc318887398"/>
-      <w:bookmarkStart w:id="510" w:name="_Toc318887399"/>
-      <w:bookmarkStart w:id="511" w:name="_Toc318887400"/>
-      <w:bookmarkStart w:id="512" w:name="_Toc318887401"/>
-      <w:bookmarkStart w:id="513" w:name="_Toc318887452"/>
-      <w:bookmarkStart w:id="514" w:name="_Toc318887453"/>
-      <w:bookmarkStart w:id="515" w:name="_Toc318887454"/>
-      <w:bookmarkStart w:id="516" w:name="_Toc318887455"/>
-      <w:bookmarkStart w:id="517" w:name="_Toc318887456"/>
-      <w:bookmarkStart w:id="518" w:name="_Toc318887475"/>
-      <w:bookmarkStart w:id="519" w:name="_Toc318887476"/>
-      <w:bookmarkStart w:id="520" w:name="_Toc318887477"/>
-      <w:bookmarkStart w:id="521" w:name="_Toc318887478"/>
-      <w:bookmarkStart w:id="522" w:name="_Toc318887479"/>
-      <w:bookmarkStart w:id="523" w:name="_Toc318887500"/>
-      <w:bookmarkStart w:id="524" w:name="_Toc318887501"/>
-      <w:bookmarkStart w:id="525" w:name="_Toc318887502"/>
-      <w:bookmarkStart w:id="526" w:name="_Toc318887503"/>
-      <w:bookmarkStart w:id="527" w:name="_Toc318887529"/>
-      <w:bookmarkStart w:id="528" w:name="_Toc318887530"/>
-      <w:bookmarkStart w:id="529" w:name="_Toc318887531"/>
-      <w:bookmarkStart w:id="530" w:name="_Toc318887542"/>
-      <w:bookmarkStart w:id="531" w:name="_Toc318887543"/>
-      <w:bookmarkStart w:id="532" w:name="_Toc318887544"/>
-      <w:bookmarkStart w:id="533" w:name="_Toc318887556"/>
-      <w:bookmarkStart w:id="534" w:name="_Toc318887557"/>
-      <w:bookmarkStart w:id="535" w:name="_Toc318887558"/>
-      <w:bookmarkStart w:id="536" w:name="_Toc318887569"/>
-      <w:bookmarkStart w:id="537" w:name="_Toc318887570"/>
-      <w:bookmarkStart w:id="538" w:name="_Toc318887571"/>
-      <w:bookmarkStart w:id="539" w:name="_Toc318887602"/>
-      <w:bookmarkStart w:id="540" w:name="_Toc318887603"/>
-      <w:bookmarkStart w:id="541" w:name="_Toc318887604"/>
-      <w:bookmarkStart w:id="542" w:name="_Toc318887615"/>
-      <w:bookmarkStart w:id="543" w:name="_Toc318887616"/>
-      <w:bookmarkStart w:id="544" w:name="_Toc318887617"/>
-      <w:bookmarkStart w:id="545" w:name="_Toc318887628"/>
-      <w:bookmarkStart w:id="546" w:name="_Toc318887629"/>
-      <w:bookmarkStart w:id="547" w:name="_Toc318887630"/>
-      <w:bookmarkStart w:id="548" w:name="_Toc318887631"/>
-      <w:bookmarkStart w:id="549" w:name="_Toc318887651"/>
-      <w:bookmarkStart w:id="550" w:name="_Toc318887652"/>
-      <w:bookmarkStart w:id="551" w:name="_Toc318887653"/>
-      <w:bookmarkStart w:id="552" w:name="_Toc318887654"/>
-      <w:bookmarkStart w:id="553" w:name="_Toc318887655"/>
-      <w:bookmarkStart w:id="554" w:name="_Toc318887656"/>
-      <w:bookmarkStart w:id="555" w:name="_Toc318887657"/>
-      <w:bookmarkStart w:id="556" w:name="_Toc318887658"/>
-      <w:bookmarkStart w:id="557" w:name="_Toc318887659"/>
-      <w:bookmarkStart w:id="558" w:name="_Toc318887660"/>
-      <w:bookmarkStart w:id="559" w:name="_Toc318887661"/>
-      <w:bookmarkStart w:id="560" w:name="_Toc318887662"/>
-      <w:bookmarkStart w:id="561" w:name="_Toc318887663"/>
-      <w:bookmarkStart w:id="562" w:name="_Toc318887664"/>
-      <w:bookmarkStart w:id="563" w:name="_Toc318887665"/>
-      <w:bookmarkStart w:id="564" w:name="_Toc318887666"/>
-      <w:bookmarkStart w:id="565" w:name="_Toc318887667"/>
-      <w:bookmarkStart w:id="566" w:name="_Toc318887668"/>
-      <w:bookmarkStart w:id="567" w:name="_Toc318887669"/>
-      <w:bookmarkStart w:id="568" w:name="_Toc318887670"/>
-      <w:bookmarkStart w:id="569" w:name="_Toc318887671"/>
-      <w:bookmarkStart w:id="570" w:name="_Toc318887672"/>
-      <w:bookmarkStart w:id="571" w:name="_Toc318887673"/>
-      <w:bookmarkStart w:id="572" w:name="_Toc318887674"/>
-      <w:bookmarkStart w:id="573" w:name="_Toc318887675"/>
-      <w:bookmarkStart w:id="574" w:name="_Toc318887696"/>
-      <w:bookmarkStart w:id="575" w:name="_Toc318887697"/>
-      <w:bookmarkStart w:id="576" w:name="_Toc318887718"/>
-      <w:bookmarkStart w:id="577" w:name="_Toc318887719"/>
-      <w:bookmarkStart w:id="578" w:name="_Toc318887730"/>
-      <w:bookmarkStart w:id="579" w:name="_Toc318887731"/>
-      <w:bookmarkStart w:id="580" w:name="_Toc318887773"/>
-      <w:bookmarkStart w:id="581" w:name="_Toc318887789"/>
-      <w:bookmarkStart w:id="582" w:name="_Toc318887790"/>
-      <w:bookmarkStart w:id="583" w:name="_Toc318887791"/>
-      <w:bookmarkStart w:id="584" w:name="_Toc318887792"/>
-      <w:bookmarkStart w:id="585" w:name="_Toc318887793"/>
-      <w:bookmarkStart w:id="586" w:name="_Toc318887794"/>
-      <w:bookmarkStart w:id="587" w:name="_Toc318887795"/>
-      <w:bookmarkStart w:id="588" w:name="_Toc318887796"/>
-      <w:bookmarkStart w:id="589" w:name="_Toc318887797"/>
-      <w:bookmarkStart w:id="590" w:name="_Toc318887798"/>
-      <w:bookmarkStart w:id="591" w:name="_Toc318887799"/>
-      <w:bookmarkStart w:id="592" w:name="_Toc318887800"/>
-      <w:bookmarkStart w:id="593" w:name="_Toc318887801"/>
-      <w:bookmarkStart w:id="594" w:name="_Toc318887802"/>
-      <w:bookmarkStart w:id="595" w:name="_Toc318887803"/>
-      <w:bookmarkStart w:id="596" w:name="_Toc318887804"/>
-      <w:bookmarkStart w:id="597" w:name="_Toc318887805"/>
-      <w:bookmarkStart w:id="598" w:name="_Toc318887806"/>
-      <w:bookmarkStart w:id="599" w:name="_Toc318887807"/>
-      <w:bookmarkStart w:id="600" w:name="_Toc318887808"/>
-      <w:bookmarkStart w:id="601" w:name="_Toc318887809"/>
-      <w:bookmarkStart w:id="602" w:name="_Toc318887810"/>
-      <w:bookmarkStart w:id="603" w:name="_Toc318887811"/>
-      <w:bookmarkStart w:id="604" w:name="_Toc318887812"/>
-      <w:bookmarkStart w:id="605" w:name="_TOC19845"/>
-      <w:bookmarkStart w:id="606" w:name="TOC254083426"/>
-      <w:bookmarkStart w:id="607" w:name="_TOC20880"/>
-      <w:bookmarkStart w:id="608" w:name="TOC254083427"/>
-      <w:bookmarkStart w:id="609" w:name="_TOC23051"/>
-      <w:bookmarkStart w:id="610" w:name="TOC254083428"/>
-      <w:bookmarkStart w:id="611" w:name="_TOC23820"/>
-      <w:bookmarkStart w:id="612" w:name="TOC254083429"/>
-      <w:bookmarkStart w:id="613" w:name="_Toc318887813"/>
-      <w:bookmarkStart w:id="614" w:name="_Toc318887814"/>
-      <w:bookmarkStart w:id="615" w:name="_Toc318887815"/>
-      <w:bookmarkStart w:id="616" w:name="_Toc318887816"/>
-      <w:bookmarkStart w:id="617" w:name="_Toc318887817"/>
-      <w:bookmarkStart w:id="618" w:name="_Toc318887818"/>
-      <w:bookmarkStart w:id="619" w:name="_Toc318887819"/>
-      <w:bookmarkStart w:id="620" w:name="_Toc318887820"/>
-      <w:bookmarkStart w:id="621" w:name="_Toc318887821"/>
-      <w:bookmarkStart w:id="622" w:name="_Toc318887822"/>
-      <w:bookmarkStart w:id="623" w:name="_Toc318887823"/>
-      <w:bookmarkStart w:id="624" w:name="_Toc318887824"/>
-      <w:bookmarkStart w:id="625" w:name="_Toc318887825"/>
-      <w:bookmarkStart w:id="626" w:name="_Toc318887826"/>
-      <w:bookmarkStart w:id="627" w:name="_Toc318887827"/>
-      <w:bookmarkStart w:id="628" w:name="_Toc318887828"/>
-      <w:bookmarkStart w:id="629" w:name="_Toc318887829"/>
-      <w:bookmarkStart w:id="630" w:name="_Toc318887850"/>
-      <w:bookmarkStart w:id="631" w:name="_Toc318887851"/>
-      <w:bookmarkStart w:id="632" w:name="_Toc318887862"/>
-      <w:bookmarkStart w:id="633" w:name="_Toc318887863"/>
-      <w:bookmarkStart w:id="634" w:name="_Toc318887874"/>
-      <w:bookmarkStart w:id="635" w:name="_Toc318887875"/>
-      <w:bookmarkStart w:id="636" w:name="_Toc318887876"/>
-      <w:bookmarkStart w:id="637" w:name="_Toc318887877"/>
-      <w:bookmarkStart w:id="638" w:name="_Toc318887878"/>
-      <w:bookmarkStart w:id="639" w:name="_Toc318887879"/>
-      <w:bookmarkStart w:id="640" w:name="_Toc318887880"/>
-      <w:bookmarkStart w:id="641" w:name="_Toc318887881"/>
-      <w:bookmarkStart w:id="642" w:name="_Toc318887882"/>
-      <w:bookmarkStart w:id="643" w:name="_Toc318887883"/>
-      <w:bookmarkStart w:id="644" w:name="_Toc318887884"/>
-      <w:bookmarkStart w:id="645" w:name="_Toc318887885"/>
-      <w:bookmarkStart w:id="646" w:name="_Toc318887886"/>
-      <w:bookmarkStart w:id="647" w:name="_Toc318887887"/>
-      <w:bookmarkStart w:id="648" w:name="_Toc318887888"/>
-      <w:bookmarkStart w:id="649" w:name="_Toc318887889"/>
-      <w:bookmarkStart w:id="650" w:name="_Toc318887890"/>
-      <w:bookmarkStart w:id="651" w:name="_Toc318887891"/>
-      <w:bookmarkStart w:id="652" w:name="_Toc318887892"/>
-      <w:bookmarkStart w:id="653" w:name="_Toc318887893"/>
-      <w:bookmarkStart w:id="654" w:name="_Toc318887894"/>
-      <w:bookmarkStart w:id="655" w:name="_Toc318887895"/>
-      <w:bookmarkStart w:id="656" w:name="_Toc318887896"/>
-      <w:bookmarkStart w:id="657" w:name="_Toc318887897"/>
-      <w:bookmarkStart w:id="658" w:name="_Toc318887898"/>
-      <w:bookmarkStart w:id="659" w:name="_Toc318887899"/>
-      <w:bookmarkStart w:id="660" w:name="_Toc318887900"/>
-      <w:bookmarkStart w:id="661" w:name="_Toc318887901"/>
-      <w:bookmarkStart w:id="662" w:name="_Toc318887902"/>
-      <w:bookmarkStart w:id="663" w:name="_Toc318887903"/>
-      <w:bookmarkStart w:id="664" w:name="_Toc318887904"/>
-      <w:bookmarkStart w:id="665" w:name="_Toc318887905"/>
-      <w:bookmarkStart w:id="666" w:name="_Toc318887906"/>
-      <w:bookmarkStart w:id="667" w:name="_Toc318887927"/>
-      <w:bookmarkStart w:id="668" w:name="_Toc318887928"/>
-      <w:bookmarkStart w:id="669" w:name="_Toc318887944"/>
-      <w:bookmarkStart w:id="670" w:name="_Toc318887945"/>
-      <w:bookmarkStart w:id="671" w:name="_Toc318887956"/>
-      <w:bookmarkStart w:id="672" w:name="_Toc318887957"/>
-      <w:bookmarkStart w:id="673" w:name="_Toc318887958"/>
-      <w:bookmarkStart w:id="674" w:name="_Toc318887959"/>
-      <w:bookmarkStart w:id="675" w:name="_Toc318887960"/>
-      <w:bookmarkStart w:id="676" w:name="_Toc318887961"/>
-      <w:bookmarkStart w:id="677" w:name="_Toc318887962"/>
-      <w:bookmarkStart w:id="678" w:name="_Toc318887963"/>
-      <w:bookmarkStart w:id="679" w:name="_Toc318887964"/>
-      <w:bookmarkStart w:id="680" w:name="_Toc318887965"/>
-      <w:bookmarkStart w:id="681" w:name="_Toc318887966"/>
-      <w:bookmarkStart w:id="682" w:name="_Toc318887967"/>
-      <w:bookmarkStart w:id="683" w:name="_Toc318887968"/>
-      <w:bookmarkStart w:id="684" w:name="_Toc318887969"/>
-      <w:bookmarkStart w:id="685" w:name="_Toc318887970"/>
-      <w:bookmarkStart w:id="686" w:name="_Toc318887971"/>
-      <w:bookmarkStart w:id="687" w:name="_Toc318887972"/>
-      <w:bookmarkStart w:id="688" w:name="_Toc318887973"/>
-      <w:bookmarkStart w:id="689" w:name="_Toc318887974"/>
-      <w:bookmarkStart w:id="690" w:name="_Toc318887975"/>
-      <w:bookmarkStart w:id="691" w:name="_Toc318887976"/>
-      <w:bookmarkStart w:id="692" w:name="_Toc318887977"/>
-      <w:bookmarkStart w:id="693" w:name="_Toc318887978"/>
-      <w:bookmarkStart w:id="694" w:name="_Toc318887979"/>
-      <w:bookmarkStart w:id="695" w:name="_Toc318887980"/>
-      <w:bookmarkStart w:id="696" w:name="_Toc318887981"/>
-      <w:bookmarkStart w:id="697" w:name="_Toc318887982"/>
-      <w:bookmarkStart w:id="698" w:name="_Toc318887983"/>
-      <w:bookmarkStart w:id="699" w:name="_Toc318887984"/>
-      <w:bookmarkStart w:id="700" w:name="_Toc318887985"/>
-      <w:bookmarkStart w:id="701" w:name="_Toc318887986"/>
-      <w:bookmarkStart w:id="702" w:name="_Toc318887987"/>
-      <w:bookmarkStart w:id="703" w:name="_Toc318887988"/>
-      <w:bookmarkStart w:id="704" w:name="_Toc318887989"/>
-      <w:bookmarkStart w:id="705" w:name="_Toc318887990"/>
-      <w:bookmarkStart w:id="706" w:name="_Toc318887991"/>
-      <w:bookmarkStart w:id="707" w:name="_Toc318887992"/>
-      <w:bookmarkStart w:id="708" w:name="_Toc318887993"/>
-      <w:bookmarkStart w:id="709" w:name="_Toc318887994"/>
-      <w:bookmarkStart w:id="710" w:name="_Toc318888015"/>
-      <w:bookmarkStart w:id="711" w:name="_Toc318888016"/>
-      <w:bookmarkStart w:id="712" w:name="_Toc318888032"/>
-      <w:bookmarkStart w:id="713" w:name="_Toc318888033"/>
-      <w:bookmarkStart w:id="714" w:name="_Toc318888054"/>
-      <w:bookmarkStart w:id="715" w:name="_Toc318888055"/>
-      <w:bookmarkStart w:id="716" w:name="_Toc318888056"/>
-      <w:bookmarkStart w:id="717" w:name="_Toc318888057"/>
-      <w:bookmarkStart w:id="718" w:name="_Toc318888068"/>
-      <w:bookmarkStart w:id="719" w:name="_Toc318888069"/>
-      <w:bookmarkStart w:id="720" w:name="_Toc318888070"/>
-      <w:bookmarkStart w:id="721" w:name="_Toc318888071"/>
-      <w:bookmarkStart w:id="722" w:name="_Toc318888072"/>
-      <w:bookmarkStart w:id="723" w:name="_Toc318888073"/>
-      <w:bookmarkStart w:id="724" w:name="_Toc318888074"/>
-      <w:bookmarkStart w:id="725" w:name="_Toc318888075"/>
-      <w:bookmarkStart w:id="726" w:name="_Toc318888076"/>
-      <w:bookmarkStart w:id="727" w:name="_Toc318888077"/>
-      <w:bookmarkStart w:id="728" w:name="_Toc318888078"/>
-      <w:bookmarkStart w:id="729" w:name="_Toc318888079"/>
-      <w:bookmarkStart w:id="730" w:name="_Toc318888080"/>
-      <w:bookmarkStart w:id="731" w:name="_Toc318888081"/>
-      <w:bookmarkStart w:id="732" w:name="_Toc318888082"/>
-      <w:bookmarkStart w:id="733" w:name="_Toc318888083"/>
-      <w:bookmarkStart w:id="734" w:name="_Toc318888084"/>
-      <w:bookmarkStart w:id="735" w:name="_Toc318888085"/>
-      <w:bookmarkStart w:id="736" w:name="_Toc318888086"/>
-      <w:bookmarkStart w:id="737" w:name="_Toc318888087"/>
-      <w:bookmarkStart w:id="738" w:name="_Toc318888088"/>
-      <w:bookmarkStart w:id="739" w:name="_Toc318888089"/>
-      <w:bookmarkStart w:id="740" w:name="_Toc318888090"/>
-      <w:bookmarkStart w:id="741" w:name="_Toc318888091"/>
-      <w:bookmarkStart w:id="742" w:name="_Toc318888092"/>
-      <w:bookmarkStart w:id="743" w:name="_Toc318888093"/>
-      <w:bookmarkStart w:id="744" w:name="_Toc318888094"/>
-      <w:bookmarkStart w:id="745" w:name="_Toc318888095"/>
-      <w:bookmarkStart w:id="746" w:name="_Toc318888096"/>
-      <w:bookmarkStart w:id="747" w:name="_Toc318888097"/>
-      <w:bookmarkStart w:id="748" w:name="_Toc318888098"/>
-      <w:bookmarkStart w:id="749" w:name="_Toc318888099"/>
-      <w:bookmarkStart w:id="750" w:name="_Toc318888100"/>
-      <w:bookmarkStart w:id="751" w:name="_Toc318888101"/>
-      <w:bookmarkStart w:id="752" w:name="_Toc318888102"/>
-      <w:bookmarkStart w:id="753" w:name="_Toc318888103"/>
-      <w:bookmarkStart w:id="754" w:name="_Toc318888104"/>
-      <w:bookmarkStart w:id="755" w:name="_Toc318888105"/>
-      <w:bookmarkStart w:id="756" w:name="_Toc318888106"/>
-      <w:bookmarkStart w:id="757" w:name="_Toc318888107"/>
-      <w:bookmarkStart w:id="758" w:name="_Toc318888128"/>
-      <w:bookmarkStart w:id="759" w:name="_Toc318888129"/>
-      <w:bookmarkStart w:id="760" w:name="_Toc318888130"/>
-      <w:bookmarkStart w:id="761" w:name="_Toc318888176"/>
-      <w:bookmarkStart w:id="762" w:name="_Toc318888187"/>
-      <w:bookmarkStart w:id="763" w:name="_Toc318888188"/>
-      <w:bookmarkStart w:id="764" w:name="_Toc318888189"/>
-      <w:bookmarkStart w:id="765" w:name="_Toc318888190"/>
-      <w:bookmarkStart w:id="766" w:name="_Toc318888191"/>
-      <w:bookmarkStart w:id="767" w:name="_Toc318888192"/>
-      <w:bookmarkStart w:id="768" w:name="_Toc318888193"/>
-      <w:bookmarkStart w:id="769" w:name="_Toc318888194"/>
-      <w:bookmarkStart w:id="770" w:name="_Toc318888195"/>
-      <w:bookmarkStart w:id="771" w:name="_Toc318888196"/>
-      <w:bookmarkStart w:id="772" w:name="_Toc318888197"/>
-      <w:bookmarkStart w:id="773" w:name="_Toc318888198"/>
-      <w:bookmarkStart w:id="774" w:name="_Toc318888199"/>
-      <w:bookmarkStart w:id="775" w:name="_Toc318888200"/>
-      <w:bookmarkStart w:id="776" w:name="_Toc318888201"/>
-      <w:bookmarkStart w:id="777" w:name="_Toc318888202"/>
-      <w:bookmarkStart w:id="778" w:name="_Toc318888203"/>
-      <w:bookmarkStart w:id="779" w:name="_Toc318888204"/>
-      <w:bookmarkStart w:id="780" w:name="_Toc318888205"/>
-      <w:bookmarkStart w:id="781" w:name="_Toc318888206"/>
-      <w:bookmarkStart w:id="782" w:name="_Toc318888207"/>
-      <w:bookmarkStart w:id="783" w:name="_Toc318888208"/>
-      <w:bookmarkStart w:id="784" w:name="_Toc318888209"/>
-      <w:bookmarkStart w:id="785" w:name="_Toc318888210"/>
-      <w:bookmarkStart w:id="786" w:name="_Toc318888211"/>
-      <w:bookmarkStart w:id="787" w:name="_Toc318888212"/>
-      <w:bookmarkStart w:id="788" w:name="_Toc318888213"/>
-      <w:bookmarkStart w:id="789" w:name="_Toc318888214"/>
-      <w:bookmarkStart w:id="790" w:name="_Toc318888215"/>
-      <w:bookmarkStart w:id="791" w:name="_Toc318888216"/>
-      <w:bookmarkStart w:id="792" w:name="_Toc318888217"/>
-      <w:bookmarkStart w:id="793" w:name="_Toc318888218"/>
-      <w:bookmarkStart w:id="794" w:name="_Toc318888219"/>
-      <w:bookmarkStart w:id="795" w:name="_Toc318888220"/>
-      <w:bookmarkStart w:id="796" w:name="_Toc318888221"/>
-      <w:bookmarkStart w:id="797" w:name="_Toc318888222"/>
-      <w:bookmarkStart w:id="798" w:name="_Toc318888223"/>
-      <w:bookmarkStart w:id="799" w:name="_Toc318888224"/>
-      <w:bookmarkStart w:id="800" w:name="_Toc318888225"/>
-      <w:bookmarkStart w:id="801" w:name="_Toc318888226"/>
-      <w:bookmarkStart w:id="802" w:name="_Toc318888227"/>
-      <w:bookmarkStart w:id="803" w:name="_Toc318888228"/>
-      <w:bookmarkStart w:id="804" w:name="_Toc318888229"/>
-      <w:bookmarkStart w:id="805" w:name="_Toc318888251"/>
-      <w:bookmarkStart w:id="806" w:name="_Toc318888252"/>
-      <w:bookmarkStart w:id="807" w:name="_Toc318888253"/>
-      <w:bookmarkStart w:id="808" w:name="_Toc318888264"/>
-      <w:bookmarkStart w:id="809" w:name="_Toc318888275"/>
-      <w:bookmarkStart w:id="810" w:name="_Toc318888276"/>
-      <w:bookmarkStart w:id="811" w:name="_Toc318888277"/>
-      <w:bookmarkStart w:id="812" w:name="_Toc318888278"/>
-      <w:bookmarkStart w:id="813" w:name="_Toc318888279"/>
-      <w:bookmarkStart w:id="814" w:name="_Toc318888280"/>
-      <w:bookmarkStart w:id="815" w:name="_Toc318888281"/>
-      <w:bookmarkStart w:id="816" w:name="_Toc318888282"/>
-      <w:bookmarkStart w:id="817" w:name="_Toc318888283"/>
-      <w:bookmarkStart w:id="818" w:name="_Toc318888284"/>
-      <w:bookmarkStart w:id="819" w:name="_Toc318888285"/>
-      <w:bookmarkStart w:id="820" w:name="_Toc318888286"/>
-      <w:bookmarkStart w:id="821" w:name="_Toc318888287"/>
-      <w:bookmarkStart w:id="822" w:name="_Toc318888288"/>
-      <w:bookmarkStart w:id="823" w:name="_Toc318888289"/>
-      <w:bookmarkStart w:id="824" w:name="_Toc318888290"/>
-      <w:bookmarkStart w:id="825" w:name="_Toc318888291"/>
-      <w:bookmarkStart w:id="826" w:name="_Toc318888292"/>
-      <w:bookmarkStart w:id="827" w:name="_Toc318888293"/>
-      <w:bookmarkStart w:id="828" w:name="_Toc318888294"/>
-      <w:bookmarkStart w:id="829" w:name="_Toc318888295"/>
-      <w:bookmarkStart w:id="830" w:name="_Toc318888296"/>
-      <w:bookmarkStart w:id="831" w:name="_Toc318888297"/>
-      <w:bookmarkStart w:id="832" w:name="_Toc318888298"/>
-      <w:bookmarkStart w:id="833" w:name="_Toc318888299"/>
-      <w:bookmarkStart w:id="834" w:name="_Toc318888300"/>
-      <w:bookmarkStart w:id="835" w:name="_Toc318888301"/>
-      <w:bookmarkStart w:id="836" w:name="_Toc318888302"/>
-      <w:bookmarkStart w:id="837" w:name="_Toc318888303"/>
-      <w:bookmarkStart w:id="838" w:name="_Toc318888304"/>
-      <w:bookmarkStart w:id="839" w:name="_Toc318888325"/>
-      <w:bookmarkStart w:id="840" w:name="_Toc318888326"/>
-      <w:bookmarkStart w:id="841" w:name="_Toc318888342"/>
-      <w:bookmarkStart w:id="842" w:name="_Toc318888343"/>
-      <w:bookmarkStart w:id="843" w:name="_Toc318888344"/>
-      <w:bookmarkStart w:id="844" w:name="_Toc318888345"/>
-      <w:bookmarkStart w:id="845" w:name="_Toc318888356"/>
-      <w:bookmarkStart w:id="846" w:name="_Toc318888357"/>
-      <w:bookmarkStart w:id="847" w:name="_Toc318888358"/>
-      <w:bookmarkStart w:id="848" w:name="_Toc318888359"/>
-      <w:bookmarkStart w:id="849" w:name="_Toc318888385"/>
-      <w:bookmarkStart w:id="850" w:name="_Toc318888386"/>
-      <w:bookmarkStart w:id="851" w:name="_Toc318888387"/>
-      <w:bookmarkStart w:id="852" w:name="_Toc318888388"/>
-      <w:bookmarkStart w:id="853" w:name="_Toc318888389"/>
-      <w:bookmarkStart w:id="854" w:name="_Toc318888390"/>
-      <w:bookmarkStart w:id="855" w:name="_Toc318888391"/>
-      <w:bookmarkStart w:id="856" w:name="_Toc318888392"/>
-      <w:bookmarkStart w:id="857" w:name="_Toc318888393"/>
-      <w:bookmarkStart w:id="858" w:name="_Toc318888394"/>
-      <w:bookmarkStart w:id="859" w:name="_Toc318888395"/>
-      <w:bookmarkStart w:id="860" w:name="_Toc318888396"/>
-      <w:bookmarkStart w:id="861" w:name="_Toc318888397"/>
-      <w:bookmarkStart w:id="862" w:name="_Toc318888398"/>
-      <w:bookmarkStart w:id="863" w:name="_Toc318888399"/>
-      <w:bookmarkStart w:id="864" w:name="_Toc318888400"/>
-      <w:bookmarkStart w:id="865" w:name="_Toc318888401"/>
-      <w:bookmarkStart w:id="866" w:name="_Toc318888402"/>
-      <w:bookmarkStart w:id="867" w:name="_Toc318888403"/>
-      <w:bookmarkStart w:id="868" w:name="_Toc318888404"/>
-      <w:bookmarkStart w:id="869" w:name="_Toc318888405"/>
-      <w:bookmarkStart w:id="870" w:name="_Toc318888406"/>
-      <w:bookmarkStart w:id="871" w:name="_Toc318888407"/>
-      <w:bookmarkStart w:id="872" w:name="_Toc318888408"/>
-      <w:bookmarkStart w:id="873" w:name="_Toc318888409"/>
-      <w:bookmarkStart w:id="874" w:name="_Toc318888410"/>
-      <w:bookmarkStart w:id="875" w:name="_Toc318888411"/>
-      <w:bookmarkStart w:id="876" w:name="_Toc318888412"/>
-      <w:bookmarkStart w:id="877" w:name="_Toc318888413"/>
-      <w:bookmarkStart w:id="878" w:name="_Toc318888414"/>
-      <w:bookmarkStart w:id="879" w:name="_Toc318888415"/>
-      <w:bookmarkStart w:id="880" w:name="_Toc318888416"/>
-      <w:bookmarkStart w:id="881" w:name="_Toc318888417"/>
-      <w:bookmarkStart w:id="882" w:name="_Toc318888418"/>
-      <w:bookmarkStart w:id="883" w:name="_Toc318888419"/>
-      <w:bookmarkStart w:id="884" w:name="_Toc318888420"/>
-      <w:bookmarkStart w:id="885" w:name="_Toc318888444"/>
-      <w:bookmarkStart w:id="886" w:name="_Toc318888445"/>
-      <w:bookmarkStart w:id="887" w:name="_Toc318888446"/>
-      <w:bookmarkStart w:id="888" w:name="_Toc318888447"/>
-      <w:bookmarkStart w:id="889" w:name="_Toc318888448"/>
-      <w:bookmarkStart w:id="890" w:name="_Toc318888512"/>
-      <w:bookmarkStart w:id="891" w:name="_Toc318888523"/>
-      <w:bookmarkStart w:id="892" w:name="_Toc318888524"/>
-      <w:bookmarkStart w:id="893" w:name="_Toc318888525"/>
-      <w:bookmarkStart w:id="894" w:name="_Toc318888526"/>
-      <w:bookmarkStart w:id="895" w:name="_Toc318888527"/>
-      <w:bookmarkStart w:id="896" w:name="_Toc318888528"/>
-      <w:bookmarkStart w:id="897" w:name="_Toc318888529"/>
-      <w:bookmarkStart w:id="898" w:name="_Toc318888530"/>
-      <w:bookmarkStart w:id="899" w:name="_Toc318888531"/>
-      <w:bookmarkStart w:id="900" w:name="_Toc318888532"/>
-      <w:bookmarkStart w:id="901" w:name="_Toc318888533"/>
-      <w:bookmarkStart w:id="902" w:name="_Toc318888534"/>
-      <w:bookmarkStart w:id="903" w:name="_Toc318888535"/>
-      <w:bookmarkStart w:id="904" w:name="_Toc318888536"/>
-      <w:bookmarkStart w:id="905" w:name="_Toc318888537"/>
-      <w:bookmarkStart w:id="906" w:name="_Toc318888538"/>
-      <w:bookmarkStart w:id="907" w:name="_Toc318888539"/>
-      <w:bookmarkStart w:id="908" w:name="_Toc318888540"/>
-      <w:bookmarkStart w:id="909" w:name="_Toc318888541"/>
-      <w:bookmarkStart w:id="910" w:name="_Toc318888542"/>
-      <w:bookmarkStart w:id="911" w:name="_Toc318888543"/>
-      <w:bookmarkStart w:id="912" w:name="_Toc318888544"/>
-      <w:bookmarkStart w:id="913" w:name="_Toc318888545"/>
-      <w:bookmarkStart w:id="914" w:name="_Toc318888546"/>
-      <w:bookmarkStart w:id="915" w:name="_Toc318888547"/>
-      <w:bookmarkStart w:id="916" w:name="_Toc318888548"/>
-      <w:bookmarkStart w:id="917" w:name="_Toc318888549"/>
-      <w:bookmarkStart w:id="918" w:name="_Toc318888550"/>
-      <w:bookmarkStart w:id="919" w:name="_Toc318888551"/>
-      <w:bookmarkStart w:id="920" w:name="_Toc318888552"/>
-      <w:bookmarkStart w:id="921" w:name="_Toc318888553"/>
-      <w:bookmarkStart w:id="922" w:name="_Toc318888554"/>
-      <w:bookmarkStart w:id="923" w:name="_Toc318888555"/>
-      <w:bookmarkStart w:id="924" w:name="_Toc318888556"/>
-      <w:bookmarkStart w:id="925" w:name="_Toc318888557"/>
-      <w:bookmarkStart w:id="926" w:name="_Toc318888558"/>
-      <w:bookmarkStart w:id="927" w:name="_Toc318888559"/>
-      <w:bookmarkStart w:id="928" w:name="_Toc318888560"/>
-      <w:bookmarkStart w:id="929" w:name="_Toc318888561"/>
-      <w:bookmarkStart w:id="930" w:name="_Toc318888562"/>
-      <w:bookmarkStart w:id="931" w:name="_Toc318888563"/>
-      <w:bookmarkStart w:id="932" w:name="_Toc318888564"/>
-      <w:bookmarkStart w:id="933" w:name="_Toc318888565"/>
-      <w:bookmarkStart w:id="934" w:name="_Toc318888566"/>
-      <w:bookmarkStart w:id="935" w:name="_Toc318888567"/>
-      <w:bookmarkStart w:id="936" w:name="_Toc318888568"/>
-      <w:bookmarkStart w:id="937" w:name="_Toc318888569"/>
-      <w:bookmarkStart w:id="938" w:name="_Toc318888570"/>
-      <w:bookmarkStart w:id="939" w:name="_Toc318888571"/>
-      <w:bookmarkStart w:id="940" w:name="_Toc318888572"/>
-      <w:bookmarkStart w:id="941" w:name="_Toc318888573"/>
-      <w:bookmarkStart w:id="942" w:name="_Toc318888574"/>
-      <w:bookmarkStart w:id="943" w:name="_Toc318888575"/>
-      <w:bookmarkStart w:id="944" w:name="_Toc318888576"/>
-      <w:bookmarkStart w:id="945" w:name="_Toc318888577"/>
-      <w:bookmarkStart w:id="946" w:name="_Toc318888578"/>
-      <w:bookmarkStart w:id="947" w:name="_Toc318888579"/>
-      <w:bookmarkStart w:id="948" w:name="_Toc318888580"/>
-      <w:bookmarkStart w:id="949" w:name="_Toc318888581"/>
-      <w:bookmarkStart w:id="950" w:name="_Toc318888582"/>
-      <w:bookmarkStart w:id="951" w:name="_Toc318888583"/>
-      <w:bookmarkStart w:id="952" w:name="_Toc318888584"/>
-      <w:bookmarkStart w:id="953" w:name="_Toc318888585"/>
-      <w:bookmarkStart w:id="954" w:name="_Toc318888586"/>
-      <w:bookmarkStart w:id="955" w:name="_Toc318888587"/>
-      <w:bookmarkStart w:id="956" w:name="_Toc318888588"/>
-      <w:bookmarkStart w:id="957" w:name="_Toc318888589"/>
-      <w:bookmarkStart w:id="958" w:name="_Toc318888590"/>
-      <w:bookmarkStart w:id="959" w:name="_Toc318888591"/>
-      <w:bookmarkStart w:id="960" w:name="_Toc318888592"/>
-      <w:bookmarkStart w:id="961" w:name="_Toc318888593"/>
-      <w:bookmarkStart w:id="962" w:name="_Toc318888594"/>
-      <w:bookmarkStart w:id="963" w:name="_Toc318888618"/>
-      <w:bookmarkStart w:id="964" w:name="_Toc318888619"/>
-      <w:bookmarkStart w:id="965" w:name="_Toc318888648"/>
-      <w:bookmarkStart w:id="966" w:name="_Toc318888659"/>
-      <w:bookmarkStart w:id="967" w:name="_Toc318888660"/>
-      <w:bookmarkStart w:id="968" w:name="_Toc318888661"/>
-      <w:bookmarkStart w:id="969" w:name="_Toc318888662"/>
-      <w:bookmarkStart w:id="970" w:name="_Toc318888663"/>
-      <w:bookmarkStart w:id="971" w:name="_Toc318888664"/>
-      <w:bookmarkStart w:id="972" w:name="_Toc318888665"/>
-      <w:bookmarkStart w:id="973" w:name="_Toc318888666"/>
-      <w:bookmarkStart w:id="974" w:name="_Toc318888667"/>
-      <w:bookmarkStart w:id="975" w:name="_Toc318888668"/>
-      <w:bookmarkStart w:id="976" w:name="_Toc318888669"/>
-      <w:bookmarkStart w:id="977" w:name="_Toc318888670"/>
-      <w:bookmarkStart w:id="978" w:name="_Toc318888671"/>
-      <w:bookmarkStart w:id="979" w:name="_Toc318888672"/>
-      <w:bookmarkStart w:id="980" w:name="_Toc318888673"/>
-      <w:bookmarkStart w:id="981" w:name="_Toc318888674"/>
-      <w:bookmarkStart w:id="982" w:name="_Toc318888675"/>
-      <w:bookmarkStart w:id="983" w:name="_Toc318888676"/>
-      <w:bookmarkStart w:id="984" w:name="_Toc318888677"/>
-      <w:bookmarkStart w:id="985" w:name="_Toc318888678"/>
-      <w:bookmarkStart w:id="986" w:name="_Toc318888679"/>
-      <w:bookmarkStart w:id="987" w:name="_Toc318888680"/>
-      <w:bookmarkStart w:id="988" w:name="_Toc318888681"/>
-      <w:bookmarkStart w:id="989" w:name="_Toc318888682"/>
-      <w:bookmarkStart w:id="990" w:name="_Toc318888683"/>
-      <w:bookmarkStart w:id="991" w:name="_Toc318888684"/>
-      <w:bookmarkStart w:id="992" w:name="_Toc318888685"/>
-      <w:bookmarkStart w:id="993" w:name="_Toc318888686"/>
-      <w:bookmarkStart w:id="994" w:name="_Toc318888687"/>
-      <w:bookmarkStart w:id="995" w:name="_Toc318888688"/>
-      <w:bookmarkStart w:id="996" w:name="_Toc318888689"/>
-      <w:bookmarkStart w:id="997" w:name="_Toc318888690"/>
-      <w:bookmarkStart w:id="998" w:name="_Toc318888691"/>
-      <w:bookmarkStart w:id="999" w:name="_Toc318888692"/>
-      <w:bookmarkStart w:id="1000" w:name="_Toc318888693"/>
-      <w:bookmarkStart w:id="1001" w:name="_Toc318888694"/>
-      <w:bookmarkStart w:id="1002" w:name="_Toc318888695"/>
-      <w:bookmarkStart w:id="1003" w:name="_Toc318888696"/>
-      <w:bookmarkStart w:id="1004" w:name="_Toc318888697"/>
-      <w:bookmarkStart w:id="1005" w:name="_Toc318888698"/>
-      <w:bookmarkStart w:id="1006" w:name="_Toc318888699"/>
-      <w:bookmarkStart w:id="1007" w:name="_Toc318888700"/>
-      <w:bookmarkStart w:id="1008" w:name="_Toc318888701"/>
-      <w:bookmarkStart w:id="1009" w:name="_Toc318888702"/>
-      <w:bookmarkStart w:id="1010" w:name="_Toc318888703"/>
-      <w:bookmarkStart w:id="1011" w:name="_Toc318888704"/>
-      <w:bookmarkStart w:id="1012" w:name="_Toc318888705"/>
-      <w:bookmarkStart w:id="1013" w:name="_Toc318888706"/>
-      <w:bookmarkStart w:id="1014" w:name="_Toc318888707"/>
-      <w:bookmarkStart w:id="1015" w:name="_Toc318888708"/>
-      <w:bookmarkStart w:id="1016" w:name="_Toc318888709"/>
-      <w:bookmarkStart w:id="1017" w:name="_Toc318888733"/>
-      <w:bookmarkStart w:id="1018" w:name="_Toc318888734"/>
-      <w:bookmarkStart w:id="1019" w:name="_Toc318888763"/>
-      <w:bookmarkStart w:id="1020" w:name="_Toc318888774"/>
-      <w:bookmarkStart w:id="1021" w:name="_Toc318888775"/>
-      <w:bookmarkStart w:id="1022" w:name="_Toc318888776"/>
-      <w:bookmarkStart w:id="1023" w:name="_Toc318888777"/>
-      <w:bookmarkStart w:id="1024" w:name="_Toc318888778"/>
-      <w:bookmarkStart w:id="1025" w:name="_Toc318888779"/>
-      <w:bookmarkStart w:id="1026" w:name="_Toc318888780"/>
-      <w:bookmarkStart w:id="1027" w:name="_Toc318888781"/>
-      <w:bookmarkStart w:id="1028" w:name="_Toc318888782"/>
-      <w:bookmarkStart w:id="1029" w:name="_Toc318888783"/>
-      <w:bookmarkStart w:id="1030" w:name="_Toc318888784"/>
-      <w:bookmarkStart w:id="1031" w:name="_Toc318888785"/>
-      <w:bookmarkStart w:id="1032" w:name="_Toc318888786"/>
-      <w:bookmarkStart w:id="1033" w:name="_Toc318888787"/>
-      <w:bookmarkStart w:id="1034" w:name="_Toc318888788"/>
-      <w:bookmarkStart w:id="1035" w:name="_Toc318888789"/>
-      <w:bookmarkStart w:id="1036" w:name="_Toc318888790"/>
-      <w:bookmarkStart w:id="1037" w:name="_Toc318888791"/>
-      <w:bookmarkStart w:id="1038" w:name="_Toc318888792"/>
-      <w:bookmarkStart w:id="1039" w:name="_Toc318888793"/>
-      <w:bookmarkStart w:id="1040" w:name="_Toc318888794"/>
-      <w:bookmarkStart w:id="1041" w:name="_Toc318888795"/>
-      <w:bookmarkStart w:id="1042" w:name="_Toc318888796"/>
-      <w:bookmarkStart w:id="1043" w:name="_Toc318888797"/>
-      <w:bookmarkStart w:id="1044" w:name="_Toc318888798"/>
-      <w:bookmarkStart w:id="1045" w:name="_Toc318888799"/>
-      <w:bookmarkStart w:id="1046" w:name="_Toc318888800"/>
-      <w:bookmarkStart w:id="1047" w:name="_Toc318888801"/>
-      <w:bookmarkStart w:id="1048" w:name="_Toc318888802"/>
-      <w:bookmarkStart w:id="1049" w:name="_Toc318888803"/>
-      <w:bookmarkStart w:id="1050" w:name="_Toc318888804"/>
-      <w:bookmarkStart w:id="1051" w:name="_Toc318888805"/>
-      <w:bookmarkStart w:id="1052" w:name="_Toc318888806"/>
-      <w:bookmarkStart w:id="1053" w:name="_Toc318888807"/>
-      <w:bookmarkStart w:id="1054" w:name="_Toc318888808"/>
-      <w:bookmarkStart w:id="1055" w:name="_Toc318888809"/>
-      <w:bookmarkStart w:id="1056" w:name="_Toc318888810"/>
-      <w:bookmarkStart w:id="1057" w:name="_Toc318888811"/>
-      <w:bookmarkStart w:id="1058" w:name="_Toc318888812"/>
-      <w:bookmarkStart w:id="1059" w:name="_Toc318888813"/>
-      <w:bookmarkStart w:id="1060" w:name="_Toc318888814"/>
-      <w:bookmarkStart w:id="1061" w:name="_Toc318888815"/>
-      <w:bookmarkStart w:id="1062" w:name="_Toc318888816"/>
-      <w:bookmarkStart w:id="1063" w:name="_Toc318888817"/>
-      <w:bookmarkStart w:id="1064" w:name="_Toc318888818"/>
-      <w:bookmarkStart w:id="1065" w:name="_Toc318888819"/>
-      <w:bookmarkStart w:id="1066" w:name="_Toc318888820"/>
-      <w:bookmarkStart w:id="1067" w:name="_Toc318888821"/>
-      <w:bookmarkStart w:id="1068" w:name="_Toc318888822"/>
-      <w:bookmarkStart w:id="1069" w:name="_Toc318888823"/>
-      <w:bookmarkStart w:id="1070" w:name="_Toc318888824"/>
-      <w:bookmarkStart w:id="1071" w:name="_Toc318888825"/>
-      <w:bookmarkStart w:id="1072" w:name="_Toc318888826"/>
-      <w:bookmarkStart w:id="1073" w:name="_Toc318888827"/>
-      <w:bookmarkStart w:id="1074" w:name="_Toc318888828"/>
-      <w:bookmarkStart w:id="1075" w:name="_Toc318888829"/>
-      <w:bookmarkStart w:id="1076" w:name="_Toc318888830"/>
-      <w:bookmarkEnd w:id="5"/>
+      <w:bookmarkStart w:id="6" w:name="_Toc318886052"/>
+      <w:bookmarkStart w:id="7" w:name="_Toc318886053"/>
+      <w:bookmarkStart w:id="8" w:name="_Toc318886054"/>
+      <w:bookmarkStart w:id="9" w:name="_Toc318886055"/>
+      <w:bookmarkStart w:id="10" w:name="_Toc318886056"/>
+      <w:bookmarkStart w:id="11" w:name="_Toc318886057"/>
+      <w:bookmarkStart w:id="12" w:name="_Toc318886058"/>
+      <w:bookmarkStart w:id="13" w:name="_Toc318886059"/>
+      <w:bookmarkStart w:id="14" w:name="_Toc318886060"/>
+      <w:bookmarkStart w:id="15" w:name="_Toc318886061"/>
+      <w:bookmarkStart w:id="16" w:name="_Toc318886062"/>
+      <w:bookmarkStart w:id="17" w:name="_Toc318886063"/>
+      <w:bookmarkStart w:id="18" w:name="_Toc318886064"/>
+      <w:bookmarkStart w:id="19" w:name="_Toc318886065"/>
+      <w:bookmarkStart w:id="20" w:name="_Toc318886066"/>
+      <w:bookmarkStart w:id="21" w:name="_Toc318886067"/>
+      <w:bookmarkStart w:id="22" w:name="_Toc318886068"/>
+      <w:bookmarkStart w:id="23" w:name="_Toc318886069"/>
+      <w:bookmarkStart w:id="24" w:name="_Toc318886070"/>
+      <w:bookmarkStart w:id="25" w:name="_Toc318886071"/>
+      <w:bookmarkStart w:id="26" w:name="_Toc318886072"/>
+      <w:bookmarkStart w:id="27" w:name="_Toc318886073"/>
+      <w:bookmarkStart w:id="28" w:name="_Toc318886074"/>
+      <w:bookmarkStart w:id="29" w:name="_Toc318886075"/>
+      <w:bookmarkStart w:id="30" w:name="_Toc318886110"/>
+      <w:bookmarkStart w:id="31" w:name="_Toc318886111"/>
+      <w:bookmarkStart w:id="32" w:name="_Toc318886112"/>
+      <w:bookmarkStart w:id="33" w:name="_Toc318886113"/>
+      <w:bookmarkStart w:id="34" w:name="_Toc318886137"/>
+      <w:bookmarkStart w:id="35" w:name="_Toc318886138"/>
+      <w:bookmarkStart w:id="36" w:name="_Toc318886139"/>
+      <w:bookmarkStart w:id="37" w:name="_Toc318886140"/>
+      <w:bookmarkStart w:id="38" w:name="_Toc318886173"/>
+      <w:bookmarkStart w:id="39" w:name="_Toc318886174"/>
+      <w:bookmarkStart w:id="40" w:name="_Toc318886175"/>
+      <w:bookmarkStart w:id="41" w:name="_Toc318886176"/>
+      <w:bookmarkStart w:id="42" w:name="_Toc318886209"/>
+      <w:bookmarkStart w:id="43" w:name="_Toc318886210"/>
+      <w:bookmarkStart w:id="44" w:name="_Toc318886211"/>
+      <w:bookmarkStart w:id="45" w:name="_Toc318886212"/>
+      <w:bookmarkStart w:id="46" w:name="_Toc318886254"/>
+      <w:bookmarkStart w:id="47" w:name="_Toc318886255"/>
+      <w:bookmarkStart w:id="48" w:name="_Toc318886256"/>
+      <w:bookmarkStart w:id="49" w:name="_Toc318886257"/>
+      <w:bookmarkStart w:id="50" w:name="_Toc318886258"/>
+      <w:bookmarkStart w:id="51" w:name="_Toc318886273"/>
+      <w:bookmarkStart w:id="52" w:name="_Toc318886274"/>
+      <w:bookmarkStart w:id="53" w:name="_Toc318886275"/>
+      <w:bookmarkStart w:id="54" w:name="_Toc318886276"/>
+      <w:bookmarkStart w:id="55" w:name="_Toc318886318"/>
+      <w:bookmarkStart w:id="56" w:name="_Toc318886319"/>
+      <w:bookmarkStart w:id="57" w:name="_Toc318886320"/>
+      <w:bookmarkStart w:id="58" w:name="_Toc318886321"/>
+      <w:bookmarkStart w:id="59" w:name="_Toc318886322"/>
+      <w:bookmarkStart w:id="60" w:name="_Toc318886323"/>
+      <w:bookmarkStart w:id="61" w:name="_Toc318886347"/>
+      <w:bookmarkStart w:id="62" w:name="_Toc318886348"/>
+      <w:bookmarkStart w:id="63" w:name="_Toc318886349"/>
+      <w:bookmarkStart w:id="64" w:name="_Toc318886350"/>
+      <w:bookmarkStart w:id="65" w:name="_Toc318886351"/>
+      <w:bookmarkStart w:id="66" w:name="_Toc318886352"/>
+      <w:bookmarkStart w:id="67" w:name="_Toc318886353"/>
+      <w:bookmarkStart w:id="68" w:name="_Toc318886354"/>
+      <w:bookmarkStart w:id="69" w:name="_Toc318886355"/>
+      <w:bookmarkStart w:id="70" w:name="_Toc318886379"/>
+      <w:bookmarkStart w:id="71" w:name="_Toc318886380"/>
+      <w:bookmarkStart w:id="72" w:name="_Toc318886381"/>
+      <w:bookmarkStart w:id="73" w:name="_Toc318886382"/>
+      <w:bookmarkStart w:id="74" w:name="_Toc318886469"/>
+      <w:bookmarkStart w:id="75" w:name="_Toc318886470"/>
+      <w:bookmarkStart w:id="76" w:name="_Toc318886471"/>
+      <w:bookmarkStart w:id="77" w:name="_Toc318886472"/>
+      <w:bookmarkStart w:id="78" w:name="_Toc318886514"/>
+      <w:bookmarkStart w:id="79" w:name="_Toc318886515"/>
+      <w:bookmarkStart w:id="80" w:name="_Toc318886516"/>
+      <w:bookmarkStart w:id="81" w:name="_Toc318886517"/>
+      <w:bookmarkStart w:id="82" w:name="_Toc318886518"/>
+      <w:bookmarkStart w:id="83" w:name="_Toc318886519"/>
+      <w:bookmarkStart w:id="84" w:name="_Toc318886563"/>
+      <w:bookmarkStart w:id="85" w:name="_Toc318886564"/>
+      <w:bookmarkStart w:id="86" w:name="_Toc318886588"/>
+      <w:bookmarkStart w:id="87" w:name="_Toc318886589"/>
+      <w:bookmarkStart w:id="88" w:name="_Toc318886590"/>
+      <w:bookmarkStart w:id="89" w:name="_Toc318886591"/>
+      <w:bookmarkStart w:id="90" w:name="_Toc318886592"/>
+      <w:bookmarkStart w:id="91" w:name="_Toc318886593"/>
+      <w:bookmarkStart w:id="92" w:name="_Toc318886594"/>
+      <w:bookmarkStart w:id="93" w:name="_Toc318886595"/>
+      <w:bookmarkStart w:id="94" w:name="_Toc318886596"/>
+      <w:bookmarkStart w:id="95" w:name="_Toc318886597"/>
+      <w:bookmarkStart w:id="96" w:name="_Toc318886598"/>
+      <w:bookmarkStart w:id="97" w:name="_Toc318886599"/>
+      <w:bookmarkStart w:id="98" w:name="_Toc318886600"/>
+      <w:bookmarkStart w:id="99" w:name="_Toc318886601"/>
+      <w:bookmarkStart w:id="100" w:name="_Toc318886602"/>
+      <w:bookmarkStart w:id="101" w:name="_Toc318886603"/>
+      <w:bookmarkStart w:id="102" w:name="_Toc318886604"/>
+      <w:bookmarkStart w:id="103" w:name="_Toc318886637"/>
+      <w:bookmarkStart w:id="104" w:name="_Toc318886638"/>
+      <w:bookmarkStart w:id="105" w:name="_Toc318886639"/>
+      <w:bookmarkStart w:id="106" w:name="_Toc318886640"/>
+      <w:bookmarkStart w:id="107" w:name="_Toc318886641"/>
+      <w:bookmarkStart w:id="108" w:name="_Toc318886642"/>
+      <w:bookmarkStart w:id="109" w:name="_Toc318886643"/>
+      <w:bookmarkStart w:id="110" w:name="_Toc318886644"/>
+      <w:bookmarkStart w:id="111" w:name="_Toc318886645"/>
+      <w:bookmarkStart w:id="112" w:name="_Toc318886646"/>
+      <w:bookmarkStart w:id="113" w:name="_Toc318886647"/>
+      <w:bookmarkStart w:id="114" w:name="_Toc318886648"/>
+      <w:bookmarkStart w:id="115" w:name="_Toc318886649"/>
+      <w:bookmarkStart w:id="116" w:name="_Toc318886664"/>
+      <w:bookmarkStart w:id="117" w:name="_Toc318886665"/>
+      <w:bookmarkStart w:id="118" w:name="_Toc318886666"/>
+      <w:bookmarkStart w:id="119" w:name="_Toc318886667"/>
+      <w:bookmarkStart w:id="120" w:name="_Toc318886668"/>
+      <w:bookmarkStart w:id="121" w:name="_Toc318886669"/>
+      <w:bookmarkStart w:id="122" w:name="_Toc318886670"/>
+      <w:bookmarkStart w:id="123" w:name="_Toc318886671"/>
+      <w:bookmarkStart w:id="124" w:name="_Toc318886672"/>
+      <w:bookmarkStart w:id="125" w:name="_Toc318886673"/>
+      <w:bookmarkStart w:id="126" w:name="_Toc318886674"/>
+      <w:bookmarkStart w:id="127" w:name="_Toc318886675"/>
+      <w:bookmarkStart w:id="128" w:name="_Toc318886676"/>
+      <w:bookmarkStart w:id="129" w:name="_Toc318886677"/>
+      <w:bookmarkStart w:id="130" w:name="_Toc318886678"/>
+      <w:bookmarkStart w:id="131" w:name="_Toc318886679"/>
+      <w:bookmarkStart w:id="132" w:name="_Toc318886680"/>
+      <w:bookmarkStart w:id="133" w:name="_Toc318886681"/>
+      <w:bookmarkStart w:id="134" w:name="_Toc318886682"/>
+      <w:bookmarkStart w:id="135" w:name="_Toc318886683"/>
+      <w:bookmarkStart w:id="136" w:name="_Toc318886684"/>
+      <w:bookmarkStart w:id="137" w:name="_Toc318886685"/>
+      <w:bookmarkStart w:id="138" w:name="_Toc318886686"/>
+      <w:bookmarkStart w:id="139" w:name="_Toc318886687"/>
+      <w:bookmarkStart w:id="140" w:name="_Toc318886688"/>
+      <w:bookmarkStart w:id="141" w:name="_Toc318886689"/>
+      <w:bookmarkStart w:id="142" w:name="_Toc318886690"/>
+      <w:bookmarkStart w:id="143" w:name="_Toc318886691"/>
+      <w:bookmarkStart w:id="144" w:name="_Toc318886692"/>
+      <w:bookmarkStart w:id="145" w:name="_Toc318886693"/>
+      <w:bookmarkStart w:id="146" w:name="_Toc318886694"/>
+      <w:bookmarkStart w:id="147" w:name="_Toc318886695"/>
+      <w:bookmarkStart w:id="148" w:name="_Toc318886696"/>
+      <w:bookmarkStart w:id="149" w:name="_Toc318886697"/>
+      <w:bookmarkStart w:id="150" w:name="_Toc318886698"/>
+      <w:bookmarkStart w:id="151" w:name="_Toc318886699"/>
+      <w:bookmarkStart w:id="152" w:name="_Toc318886700"/>
+      <w:bookmarkStart w:id="153" w:name="_Toc318886701"/>
+      <w:bookmarkStart w:id="154" w:name="_Toc318886702"/>
+      <w:bookmarkStart w:id="155" w:name="_Toc318886703"/>
+      <w:bookmarkStart w:id="156" w:name="_Toc318886704"/>
+      <w:bookmarkStart w:id="157" w:name="_Toc318886705"/>
+      <w:bookmarkStart w:id="158" w:name="_Toc318886706"/>
+      <w:bookmarkStart w:id="159" w:name="_Toc318886707"/>
+      <w:bookmarkStart w:id="160" w:name="_Toc318886708"/>
+      <w:bookmarkStart w:id="161" w:name="_Toc318886709"/>
+      <w:bookmarkStart w:id="162" w:name="_Toc318886724"/>
+      <w:bookmarkStart w:id="163" w:name="_Toc318886725"/>
+      <w:bookmarkStart w:id="164" w:name="_Toc318886726"/>
+      <w:bookmarkStart w:id="165" w:name="_Toc318886727"/>
+      <w:bookmarkStart w:id="166" w:name="_Toc318886728"/>
+      <w:bookmarkStart w:id="167" w:name="_Toc318886729"/>
+      <w:bookmarkStart w:id="168" w:name="_Toc318886730"/>
+      <w:bookmarkStart w:id="169" w:name="_Toc318886731"/>
+      <w:bookmarkStart w:id="170" w:name="_Toc318886732"/>
+      <w:bookmarkStart w:id="171" w:name="_Toc318886733"/>
+      <w:bookmarkStart w:id="172" w:name="_Toc318886748"/>
+      <w:bookmarkStart w:id="173" w:name="_Toc318886749"/>
+      <w:bookmarkStart w:id="174" w:name="_Toc318886750"/>
+      <w:bookmarkStart w:id="175" w:name="_Toc318886751"/>
+      <w:bookmarkStart w:id="176" w:name="_Toc318886752"/>
+      <w:bookmarkStart w:id="177" w:name="_Toc318886753"/>
+      <w:bookmarkStart w:id="178" w:name="_Toc318886754"/>
+      <w:bookmarkStart w:id="179" w:name="_Toc318886755"/>
+      <w:bookmarkStart w:id="180" w:name="_Toc318886756"/>
+      <w:bookmarkStart w:id="181" w:name="_Toc318886757"/>
+      <w:bookmarkStart w:id="182" w:name="_Toc318886758"/>
+      <w:bookmarkStart w:id="183" w:name="_Toc318886759"/>
+      <w:bookmarkStart w:id="184" w:name="_Toc318886760"/>
+      <w:bookmarkStart w:id="185" w:name="_Toc318886761"/>
+      <w:bookmarkStart w:id="186" w:name="_Toc318886762"/>
+      <w:bookmarkStart w:id="187" w:name="_Toc318886763"/>
+      <w:bookmarkStart w:id="188" w:name="_Toc318886764"/>
+      <w:bookmarkStart w:id="189" w:name="_Toc318886765"/>
+      <w:bookmarkStart w:id="190" w:name="_Toc318886766"/>
+      <w:bookmarkStart w:id="191" w:name="_Toc318886790"/>
+      <w:bookmarkStart w:id="192" w:name="_Toc318886791"/>
+      <w:bookmarkStart w:id="193" w:name="_Toc318886792"/>
+      <w:bookmarkStart w:id="194" w:name="_Toc318886793"/>
+      <w:bookmarkStart w:id="195" w:name="_Toc318886794"/>
+      <w:bookmarkStart w:id="196" w:name="_Toc318886795"/>
+      <w:bookmarkStart w:id="197" w:name="_Toc318886796"/>
+      <w:bookmarkStart w:id="198" w:name="_Toc318886797"/>
+      <w:bookmarkStart w:id="199" w:name="_Toc318886798"/>
+      <w:bookmarkStart w:id="200" w:name="_Toc318886799"/>
+      <w:bookmarkStart w:id="201" w:name="_Toc318886800"/>
+      <w:bookmarkStart w:id="202" w:name="_Toc318886801"/>
+      <w:bookmarkStart w:id="203" w:name="_Toc318886802"/>
+      <w:bookmarkStart w:id="204" w:name="_Toc318886803"/>
+      <w:bookmarkStart w:id="205" w:name="_Toc318886804"/>
+      <w:bookmarkStart w:id="206" w:name="_Toc318886819"/>
+      <w:bookmarkStart w:id="207" w:name="_Toc318886820"/>
+      <w:bookmarkStart w:id="208" w:name="_Toc318886821"/>
+      <w:bookmarkStart w:id="209" w:name="_Toc318886822"/>
+      <w:bookmarkStart w:id="210" w:name="_Toc318886823"/>
+      <w:bookmarkStart w:id="211" w:name="_Toc318886824"/>
+      <w:bookmarkStart w:id="212" w:name="_Toc318886825"/>
+      <w:bookmarkStart w:id="213" w:name="_Toc318886826"/>
+      <w:bookmarkStart w:id="214" w:name="_Toc318886827"/>
+      <w:bookmarkStart w:id="215" w:name="_Toc318886828"/>
+      <w:bookmarkStart w:id="216" w:name="_Toc318886829"/>
+      <w:bookmarkStart w:id="217" w:name="_Toc318886830"/>
+      <w:bookmarkStart w:id="218" w:name="_Toc318886831"/>
+      <w:bookmarkStart w:id="219" w:name="_Toc318886832"/>
+      <w:bookmarkStart w:id="220" w:name="_Toc318886833"/>
+      <w:bookmarkStart w:id="221" w:name="_Toc318886834"/>
+      <w:bookmarkStart w:id="222" w:name="_Toc318886835"/>
+      <w:bookmarkStart w:id="223" w:name="_Toc318886836"/>
+      <w:bookmarkStart w:id="224" w:name="_Toc318886837"/>
+      <w:bookmarkStart w:id="225" w:name="_Toc318886838"/>
+      <w:bookmarkStart w:id="226" w:name="_Toc318886839"/>
+      <w:bookmarkStart w:id="227" w:name="_Toc318886840"/>
+      <w:bookmarkStart w:id="228" w:name="_Toc318886841"/>
+      <w:bookmarkStart w:id="229" w:name="_Toc318886842"/>
+      <w:bookmarkStart w:id="230" w:name="_Toc318886843"/>
+      <w:bookmarkStart w:id="231" w:name="_Toc318886844"/>
+      <w:bookmarkStart w:id="232" w:name="_Toc318886845"/>
+      <w:bookmarkStart w:id="233" w:name="_Toc318886846"/>
+      <w:bookmarkStart w:id="234" w:name="_Toc318886847"/>
+      <w:bookmarkStart w:id="235" w:name="_Toc318886848"/>
+      <w:bookmarkStart w:id="236" w:name="_Toc318886872"/>
+      <w:bookmarkStart w:id="237" w:name="_Toc318886873"/>
+      <w:bookmarkStart w:id="238" w:name="_Toc318886874"/>
+      <w:bookmarkStart w:id="239" w:name="_Toc318886875"/>
+      <w:bookmarkStart w:id="240" w:name="_Toc318886876"/>
+      <w:bookmarkStart w:id="241" w:name="_Toc318886877"/>
+      <w:bookmarkStart w:id="242" w:name="_Toc318886878"/>
+      <w:bookmarkStart w:id="243" w:name="_Toc318886879"/>
+      <w:bookmarkStart w:id="244" w:name="_Toc318886880"/>
+      <w:bookmarkStart w:id="245" w:name="_Toc318886881"/>
+      <w:bookmarkStart w:id="246" w:name="_Toc318886882"/>
+      <w:bookmarkStart w:id="247" w:name="_Toc318886883"/>
+      <w:bookmarkStart w:id="248" w:name="_Toc318886884"/>
+      <w:bookmarkStart w:id="249" w:name="_Toc318886885"/>
+      <w:bookmarkStart w:id="250" w:name="_Toc318886886"/>
+      <w:bookmarkStart w:id="251" w:name="_Toc318886887"/>
+      <w:bookmarkStart w:id="252" w:name="_Toc318886888"/>
+      <w:bookmarkStart w:id="253" w:name="_Toc318886903"/>
+      <w:bookmarkStart w:id="254" w:name="_Toc318886904"/>
+      <w:bookmarkStart w:id="255" w:name="_Toc318886905"/>
+      <w:bookmarkStart w:id="256" w:name="_Toc318886906"/>
+      <w:bookmarkStart w:id="257" w:name="_Toc318886907"/>
+      <w:bookmarkStart w:id="258" w:name="_Toc318886908"/>
+      <w:bookmarkStart w:id="259" w:name="_Toc318886909"/>
+      <w:bookmarkStart w:id="260" w:name="_Toc318886910"/>
+      <w:bookmarkStart w:id="261" w:name="_Toc318886911"/>
+      <w:bookmarkStart w:id="262" w:name="_Toc318886912"/>
+      <w:bookmarkStart w:id="263" w:name="_Toc318886913"/>
+      <w:bookmarkStart w:id="264" w:name="_Toc318886914"/>
+      <w:bookmarkStart w:id="265" w:name="_Toc318886915"/>
+      <w:bookmarkStart w:id="266" w:name="_Toc318886939"/>
+      <w:bookmarkStart w:id="267" w:name="_Toc318886940"/>
+      <w:bookmarkStart w:id="268" w:name="_Toc318886941"/>
+      <w:bookmarkStart w:id="269" w:name="_Toc318886942"/>
+      <w:bookmarkStart w:id="270" w:name="_Toc318886943"/>
+      <w:bookmarkStart w:id="271" w:name="_Toc318886944"/>
+      <w:bookmarkStart w:id="272" w:name="_Toc318886945"/>
+      <w:bookmarkStart w:id="273" w:name="_Toc318886946"/>
+      <w:bookmarkStart w:id="274" w:name="_Toc318886947"/>
+      <w:bookmarkStart w:id="275" w:name="_Toc318886948"/>
+      <w:bookmarkStart w:id="276" w:name="_Toc318886949"/>
+      <w:bookmarkStart w:id="277" w:name="_Toc318886950"/>
+      <w:bookmarkStart w:id="278" w:name="_Toc318886951"/>
+      <w:bookmarkStart w:id="279" w:name="_Toc318886966"/>
+      <w:bookmarkStart w:id="280" w:name="_Toc318886967"/>
+      <w:bookmarkStart w:id="281" w:name="_Toc318886968"/>
+      <w:bookmarkStart w:id="282" w:name="_Toc318886969"/>
+      <w:bookmarkStart w:id="283" w:name="_Toc318886970"/>
+      <w:bookmarkStart w:id="284" w:name="_Toc318886971"/>
+      <w:bookmarkStart w:id="285" w:name="_Toc318886972"/>
+      <w:bookmarkStart w:id="286" w:name="_Toc318886973"/>
+      <w:bookmarkStart w:id="287" w:name="_Toc318886974"/>
+      <w:bookmarkStart w:id="288" w:name="_Toc318886975"/>
+      <w:bookmarkStart w:id="289" w:name="_Toc318886976"/>
+      <w:bookmarkStart w:id="290" w:name="_Toc318886977"/>
+      <w:bookmarkStart w:id="291" w:name="_Toc318886978"/>
+      <w:bookmarkStart w:id="292" w:name="_Toc318886979"/>
+      <w:bookmarkStart w:id="293" w:name="_Toc318886980"/>
+      <w:bookmarkStart w:id="294" w:name="_Toc318886981"/>
+      <w:bookmarkStart w:id="295" w:name="_Toc318886982"/>
+      <w:bookmarkStart w:id="296" w:name="_Toc318886983"/>
+      <w:bookmarkStart w:id="297" w:name="_Toc318886984"/>
+      <w:bookmarkStart w:id="298" w:name="_Toc318886985"/>
+      <w:bookmarkStart w:id="299" w:name="_Toc318886986"/>
+      <w:bookmarkStart w:id="300" w:name="_Toc318886987"/>
+      <w:bookmarkStart w:id="301" w:name="_Toc318886988"/>
+      <w:bookmarkStart w:id="302" w:name="_Toc318886989"/>
+      <w:bookmarkStart w:id="303" w:name="_Toc318886990"/>
+      <w:bookmarkStart w:id="304" w:name="_Toc318886991"/>
+      <w:bookmarkStart w:id="305" w:name="_Toc318886992"/>
+      <w:bookmarkStart w:id="306" w:name="_Toc318886993"/>
+      <w:bookmarkStart w:id="307" w:name="_Toc318886994"/>
+      <w:bookmarkStart w:id="308" w:name="_Toc318886995"/>
+      <w:bookmarkStart w:id="309" w:name="_Toc318886996"/>
+      <w:bookmarkStart w:id="310" w:name="_Toc318886997"/>
+      <w:bookmarkStart w:id="311" w:name="_Toc318886998"/>
+      <w:bookmarkStart w:id="312" w:name="_Toc318886999"/>
+      <w:bookmarkStart w:id="313" w:name="_Toc318887000"/>
+      <w:bookmarkStart w:id="314" w:name="_Toc318887001"/>
+      <w:bookmarkStart w:id="315" w:name="_Toc318887002"/>
+      <w:bookmarkStart w:id="316" w:name="_Toc318887003"/>
+      <w:bookmarkStart w:id="317" w:name="_Toc318887004"/>
+      <w:bookmarkStart w:id="318" w:name="_Toc318887005"/>
+      <w:bookmarkStart w:id="319" w:name="_Toc318887006"/>
+      <w:bookmarkStart w:id="320" w:name="_Toc318887007"/>
+      <w:bookmarkStart w:id="321" w:name="_Toc318887008"/>
+      <w:bookmarkStart w:id="322" w:name="_Toc318887009"/>
+      <w:bookmarkStart w:id="323" w:name="_Toc318887010"/>
+      <w:bookmarkStart w:id="324" w:name="_Toc318887011"/>
+      <w:bookmarkStart w:id="325" w:name="_Toc318887012"/>
+      <w:bookmarkStart w:id="326" w:name="_Toc318887013"/>
+      <w:bookmarkStart w:id="327" w:name="_Toc318887014"/>
+      <w:bookmarkStart w:id="328" w:name="_Toc318887015"/>
+      <w:bookmarkStart w:id="329" w:name="_Toc318887016"/>
+      <w:bookmarkStart w:id="330" w:name="_Toc318887017"/>
+      <w:bookmarkStart w:id="331" w:name="_Toc318887018"/>
+      <w:bookmarkStart w:id="332" w:name="_Toc318887019"/>
+      <w:bookmarkStart w:id="333" w:name="_Toc318887020"/>
+      <w:bookmarkStart w:id="334" w:name="_Toc318887021"/>
+      <w:bookmarkStart w:id="335" w:name="_Toc318887022"/>
+      <w:bookmarkStart w:id="336" w:name="_Toc318887023"/>
+      <w:bookmarkStart w:id="337" w:name="_Toc318887024"/>
+      <w:bookmarkStart w:id="338" w:name="_Toc318887025"/>
+      <w:bookmarkStart w:id="339" w:name="_Toc318887026"/>
+      <w:bookmarkStart w:id="340" w:name="_Toc318887027"/>
+      <w:bookmarkStart w:id="341" w:name="_Toc318887028"/>
+      <w:bookmarkStart w:id="342" w:name="_Toc318887029"/>
+      <w:bookmarkStart w:id="343" w:name="_Toc318887030"/>
+      <w:bookmarkStart w:id="344" w:name="_Toc318887031"/>
+      <w:bookmarkStart w:id="345" w:name="_Toc318887032"/>
+      <w:bookmarkStart w:id="346" w:name="_Toc318887033"/>
+      <w:bookmarkStart w:id="347" w:name="_Toc318887034"/>
+      <w:bookmarkStart w:id="348" w:name="_Toc318887035"/>
+      <w:bookmarkStart w:id="349" w:name="_Toc318887036"/>
+      <w:bookmarkStart w:id="350" w:name="_Toc318887037"/>
+      <w:bookmarkStart w:id="351" w:name="_Toc318887038"/>
+      <w:bookmarkStart w:id="352" w:name="_Toc318887039"/>
+      <w:bookmarkStart w:id="353" w:name="_Toc318887040"/>
+      <w:bookmarkStart w:id="354" w:name="_Toc318887041"/>
+      <w:bookmarkStart w:id="355" w:name="_Toc318887042"/>
+      <w:bookmarkStart w:id="356" w:name="_Toc318887043"/>
+      <w:bookmarkStart w:id="357" w:name="_Toc318887044"/>
+      <w:bookmarkStart w:id="358" w:name="_Toc318887045"/>
+      <w:bookmarkStart w:id="359" w:name="_Toc318887046"/>
+      <w:bookmarkStart w:id="360" w:name="_Toc318887047"/>
+      <w:bookmarkStart w:id="361" w:name="_Toc318887048"/>
+      <w:bookmarkStart w:id="362" w:name="_Toc318887049"/>
+      <w:bookmarkStart w:id="363" w:name="_Toc318887050"/>
+      <w:bookmarkStart w:id="364" w:name="_Toc318887051"/>
+      <w:bookmarkStart w:id="365" w:name="_Toc318887052"/>
+      <w:bookmarkStart w:id="366" w:name="_Toc318887053"/>
+      <w:bookmarkStart w:id="367" w:name="_Toc318887054"/>
+      <w:bookmarkStart w:id="368" w:name="_Toc318887055"/>
+      <w:bookmarkStart w:id="369" w:name="_Toc318887056"/>
+      <w:bookmarkStart w:id="370" w:name="_Toc318887057"/>
+      <w:bookmarkStart w:id="371" w:name="_Toc318887153"/>
+      <w:bookmarkStart w:id="372" w:name="_Toc318887154"/>
+      <w:bookmarkStart w:id="373" w:name="_Toc318887155"/>
+      <w:bookmarkStart w:id="374" w:name="_Toc318887156"/>
+      <w:bookmarkStart w:id="375" w:name="_Toc318887157"/>
+      <w:bookmarkStart w:id="376" w:name="_Toc318887158"/>
+      <w:bookmarkStart w:id="377" w:name="_Toc318887159"/>
+      <w:bookmarkStart w:id="378" w:name="_Toc318887160"/>
+      <w:bookmarkStart w:id="379" w:name="_Toc318887161"/>
+      <w:bookmarkStart w:id="380" w:name="_Toc318887162"/>
+      <w:bookmarkStart w:id="381" w:name="_Toc318887163"/>
+      <w:bookmarkStart w:id="382" w:name="_Toc318887164"/>
+      <w:bookmarkStart w:id="383" w:name="_Toc318887165"/>
+      <w:bookmarkStart w:id="384" w:name="_Toc318887166"/>
+      <w:bookmarkStart w:id="385" w:name="_Toc318887167"/>
+      <w:bookmarkStart w:id="386" w:name="_Toc318887168"/>
+      <w:bookmarkStart w:id="387" w:name="_Toc318887169"/>
+      <w:bookmarkStart w:id="388" w:name="_Toc318887170"/>
+      <w:bookmarkStart w:id="389" w:name="_Toc318887171"/>
+      <w:bookmarkStart w:id="390" w:name="_Toc318887172"/>
+      <w:bookmarkStart w:id="391" w:name="_Toc318887173"/>
+      <w:bookmarkStart w:id="392" w:name="_Toc318887174"/>
+      <w:bookmarkStart w:id="393" w:name="_Toc318887175"/>
+      <w:bookmarkStart w:id="394" w:name="_Toc318887176"/>
+      <w:bookmarkStart w:id="395" w:name="_Toc318887177"/>
+      <w:bookmarkStart w:id="396" w:name="_Toc318887178"/>
+      <w:bookmarkStart w:id="397" w:name="_Toc318887179"/>
+      <w:bookmarkStart w:id="398" w:name="_Toc318887180"/>
+      <w:bookmarkStart w:id="399" w:name="_Toc318887181"/>
+      <w:bookmarkStart w:id="400" w:name="_Toc318887182"/>
+      <w:bookmarkStart w:id="401" w:name="_Toc318887183"/>
+      <w:bookmarkStart w:id="402" w:name="_Toc318887184"/>
+      <w:bookmarkStart w:id="403" w:name="_Toc318887185"/>
+      <w:bookmarkStart w:id="404" w:name="_Toc318887186"/>
+      <w:bookmarkStart w:id="405" w:name="_Toc318887187"/>
+      <w:bookmarkStart w:id="406" w:name="_Toc318887188"/>
+      <w:bookmarkStart w:id="407" w:name="_Toc318887189"/>
+      <w:bookmarkStart w:id="408" w:name="_Toc318887190"/>
+      <w:bookmarkStart w:id="409" w:name="_Toc318887191"/>
+      <w:bookmarkStart w:id="410" w:name="_Toc318887192"/>
+      <w:bookmarkStart w:id="411" w:name="_Toc318887193"/>
+      <w:bookmarkStart w:id="412" w:name="_Toc318887194"/>
+      <w:bookmarkStart w:id="413" w:name="_Toc318887209"/>
+      <w:bookmarkStart w:id="414" w:name="_Toc318887210"/>
+      <w:bookmarkStart w:id="415" w:name="_Toc318887211"/>
+      <w:bookmarkStart w:id="416" w:name="_Toc318887212"/>
+      <w:bookmarkStart w:id="417" w:name="_Toc318887213"/>
+      <w:bookmarkStart w:id="418" w:name="_Toc318887214"/>
+      <w:bookmarkStart w:id="419" w:name="_Toc318887215"/>
+      <w:bookmarkStart w:id="420" w:name="_Toc318887216"/>
+      <w:bookmarkStart w:id="421" w:name="_Toc318887217"/>
+      <w:bookmarkStart w:id="422" w:name="_Toc318887218"/>
+      <w:bookmarkStart w:id="423" w:name="_Toc318887219"/>
+      <w:bookmarkStart w:id="424" w:name="_Toc318887220"/>
+      <w:bookmarkStart w:id="425" w:name="_Toc318887221"/>
+      <w:bookmarkStart w:id="426" w:name="_Toc318887222"/>
+      <w:bookmarkStart w:id="427" w:name="_Toc318887223"/>
+      <w:bookmarkStart w:id="428" w:name="_Toc318887224"/>
+      <w:bookmarkStart w:id="429" w:name="_Toc318887225"/>
+      <w:bookmarkStart w:id="430" w:name="_Toc318887226"/>
+      <w:bookmarkStart w:id="431" w:name="_Toc318887259"/>
+      <w:bookmarkStart w:id="432" w:name="_Toc318887260"/>
+      <w:bookmarkStart w:id="433" w:name="_Toc318887261"/>
+      <w:bookmarkStart w:id="434" w:name="_Toc318887262"/>
+      <w:bookmarkStart w:id="435" w:name="_Toc318887263"/>
+      <w:bookmarkStart w:id="436" w:name="_Toc318887264"/>
+      <w:bookmarkStart w:id="437" w:name="_Toc318887265"/>
+      <w:bookmarkStart w:id="438" w:name="_Toc318887266"/>
+      <w:bookmarkStart w:id="439" w:name="_Toc318887267"/>
+      <w:bookmarkStart w:id="440" w:name="_Toc318887268"/>
+      <w:bookmarkStart w:id="441" w:name="_Toc318887269"/>
+      <w:bookmarkStart w:id="442" w:name="_Toc318887270"/>
+      <w:bookmarkStart w:id="443" w:name="_Toc318887271"/>
+      <w:bookmarkStart w:id="444" w:name="_Toc318887272"/>
+      <w:bookmarkStart w:id="445" w:name="_Toc318887273"/>
+      <w:bookmarkStart w:id="446" w:name="_Toc318887274"/>
+      <w:bookmarkStart w:id="447" w:name="_Toc318887275"/>
+      <w:bookmarkStart w:id="448" w:name="_Toc318887276"/>
+      <w:bookmarkStart w:id="449" w:name="_Toc318887277"/>
+      <w:bookmarkStart w:id="450" w:name="_Toc318887278"/>
+      <w:bookmarkStart w:id="451" w:name="_Toc318887279"/>
+      <w:bookmarkStart w:id="452" w:name="_Toc318887280"/>
+      <w:bookmarkStart w:id="453" w:name="_Toc318887281"/>
+      <w:bookmarkStart w:id="454" w:name="_Toc318887282"/>
+      <w:bookmarkStart w:id="455" w:name="_Toc318887297"/>
+      <w:bookmarkStart w:id="456" w:name="_Toc318887298"/>
+      <w:bookmarkStart w:id="457" w:name="_Toc318887299"/>
+      <w:bookmarkStart w:id="458" w:name="_Toc318887300"/>
+      <w:bookmarkStart w:id="459" w:name="_Toc318887301"/>
+      <w:bookmarkStart w:id="460" w:name="_Toc318887302"/>
+      <w:bookmarkStart w:id="461" w:name="_Toc318887303"/>
+      <w:bookmarkStart w:id="462" w:name="_Toc318887304"/>
+      <w:bookmarkStart w:id="463" w:name="_Toc318887305"/>
+      <w:bookmarkStart w:id="464" w:name="_Toc318887306"/>
+      <w:bookmarkStart w:id="465" w:name="_Toc318887307"/>
+      <w:bookmarkStart w:id="466" w:name="_Toc318887308"/>
+      <w:bookmarkStart w:id="467" w:name="_Toc318887309"/>
+      <w:bookmarkStart w:id="468" w:name="_Toc318887310"/>
+      <w:bookmarkStart w:id="469" w:name="_Toc318887311"/>
+      <w:bookmarkStart w:id="470" w:name="_Toc318887312"/>
+      <w:bookmarkStart w:id="471" w:name="_Toc318887313"/>
+      <w:bookmarkStart w:id="472" w:name="_Toc318887314"/>
+      <w:bookmarkStart w:id="473" w:name="_Toc318887347"/>
+      <w:bookmarkStart w:id="474" w:name="_Toc318887348"/>
+      <w:bookmarkStart w:id="475" w:name="_Toc318887349"/>
+      <w:bookmarkStart w:id="476" w:name="_Toc318887350"/>
+      <w:bookmarkStart w:id="477" w:name="_Toc318887351"/>
+      <w:bookmarkStart w:id="478" w:name="_Toc318887352"/>
+      <w:bookmarkStart w:id="479" w:name="_Toc318887353"/>
+      <w:bookmarkStart w:id="480" w:name="_Toc318887354"/>
+      <w:bookmarkStart w:id="481" w:name="_Toc318887355"/>
+      <w:bookmarkStart w:id="482" w:name="_Toc318887356"/>
+      <w:bookmarkStart w:id="483" w:name="_Toc318887357"/>
+      <w:bookmarkStart w:id="484" w:name="_Toc318887358"/>
+      <w:bookmarkStart w:id="485" w:name="_Toc318887359"/>
+      <w:bookmarkStart w:id="486" w:name="_Toc318887360"/>
+      <w:bookmarkStart w:id="487" w:name="_Toc318887361"/>
+      <w:bookmarkStart w:id="488" w:name="_Toc318887362"/>
+      <w:bookmarkStart w:id="489" w:name="_Toc318887363"/>
+      <w:bookmarkStart w:id="490" w:name="_Toc318887364"/>
+      <w:bookmarkStart w:id="491" w:name="_Toc318887365"/>
+      <w:bookmarkStart w:id="492" w:name="_Toc318887366"/>
+      <w:bookmarkStart w:id="493" w:name="_Toc318887367"/>
+      <w:bookmarkStart w:id="494" w:name="_Toc318887368"/>
+      <w:bookmarkStart w:id="495" w:name="_Toc318887369"/>
+      <w:bookmarkStart w:id="496" w:name="_Toc318887370"/>
+      <w:bookmarkStart w:id="497" w:name="_Toc318887385"/>
+      <w:bookmarkStart w:id="498" w:name="_Toc318887386"/>
+      <w:bookmarkStart w:id="499" w:name="_Toc318887387"/>
+      <w:bookmarkStart w:id="500" w:name="_Toc318887388"/>
+      <w:bookmarkStart w:id="501" w:name="_Toc318887389"/>
+      <w:bookmarkStart w:id="502" w:name="_Toc318887390"/>
+      <w:bookmarkStart w:id="503" w:name="_Toc318887391"/>
+      <w:bookmarkStart w:id="504" w:name="_Toc318887392"/>
+      <w:bookmarkStart w:id="505" w:name="_Toc318887393"/>
+      <w:bookmarkStart w:id="506" w:name="_Toc318887394"/>
+      <w:bookmarkStart w:id="507" w:name="_Toc318887395"/>
+      <w:bookmarkStart w:id="508" w:name="_Toc318887396"/>
+      <w:bookmarkStart w:id="509" w:name="_Toc318887397"/>
+      <w:bookmarkStart w:id="510" w:name="_Toc318887398"/>
+      <w:bookmarkStart w:id="511" w:name="_Toc318887399"/>
+      <w:bookmarkStart w:id="512" w:name="_Toc318887400"/>
+      <w:bookmarkStart w:id="513" w:name="_Toc318887401"/>
+      <w:bookmarkStart w:id="514" w:name="_Toc318887452"/>
+      <w:bookmarkStart w:id="515" w:name="_Toc318887453"/>
+      <w:bookmarkStart w:id="516" w:name="_Toc318887454"/>
+      <w:bookmarkStart w:id="517" w:name="_Toc318887455"/>
+      <w:bookmarkStart w:id="518" w:name="_Toc318887456"/>
+      <w:bookmarkStart w:id="519" w:name="_Toc318887475"/>
+      <w:bookmarkStart w:id="520" w:name="_Toc318887476"/>
+      <w:bookmarkStart w:id="521" w:name="_Toc318887477"/>
+      <w:bookmarkStart w:id="522" w:name="_Toc318887478"/>
+      <w:bookmarkStart w:id="523" w:name="_Toc318887479"/>
+      <w:bookmarkStart w:id="524" w:name="_Toc318887500"/>
+      <w:bookmarkStart w:id="525" w:name="_Toc318887501"/>
+      <w:bookmarkStart w:id="526" w:name="_Toc318887502"/>
+      <w:bookmarkStart w:id="527" w:name="_Toc318887503"/>
+      <w:bookmarkStart w:id="528" w:name="_Toc318887529"/>
+      <w:bookmarkStart w:id="529" w:name="_Toc318887530"/>
+      <w:bookmarkStart w:id="530" w:name="_Toc318887531"/>
+      <w:bookmarkStart w:id="531" w:name="_Toc318887542"/>
+      <w:bookmarkStart w:id="532" w:name="_Toc318887543"/>
+      <w:bookmarkStart w:id="533" w:name="_Toc318887544"/>
+      <w:bookmarkStart w:id="534" w:name="_Toc318887556"/>
+      <w:bookmarkStart w:id="535" w:name="_Toc318887557"/>
+      <w:bookmarkStart w:id="536" w:name="_Toc318887558"/>
+      <w:bookmarkStart w:id="537" w:name="_Toc318887569"/>
+      <w:bookmarkStart w:id="538" w:name="_Toc318887570"/>
+      <w:bookmarkStart w:id="539" w:name="_Toc318887571"/>
+      <w:bookmarkStart w:id="540" w:name="_Toc318887602"/>
+      <w:bookmarkStart w:id="541" w:name="_Toc318887603"/>
+      <w:bookmarkStart w:id="542" w:name="_Toc318887604"/>
+      <w:bookmarkStart w:id="543" w:name="_Toc318887615"/>
+      <w:bookmarkStart w:id="544" w:name="_Toc318887616"/>
+      <w:bookmarkStart w:id="545" w:name="_Toc318887617"/>
+      <w:bookmarkStart w:id="546" w:name="_Toc318887628"/>
+      <w:bookmarkStart w:id="547" w:name="_Toc318887629"/>
+      <w:bookmarkStart w:id="548" w:name="_Toc318887630"/>
+      <w:bookmarkStart w:id="549" w:name="_Toc318887631"/>
+      <w:bookmarkStart w:id="550" w:name="_Toc318887651"/>
+      <w:bookmarkStart w:id="551" w:name="_Toc318887652"/>
+      <w:bookmarkStart w:id="552" w:name="_Toc318887653"/>
+      <w:bookmarkStart w:id="553" w:name="_Toc318887654"/>
+      <w:bookmarkStart w:id="554" w:name="_Toc318887655"/>
+      <w:bookmarkStart w:id="555" w:name="_Toc318887656"/>
+      <w:bookmarkStart w:id="556" w:name="_Toc318887657"/>
+      <w:bookmarkStart w:id="557" w:name="_Toc318887658"/>
+      <w:bookmarkStart w:id="558" w:name="_Toc318887659"/>
+      <w:bookmarkStart w:id="559" w:name="_Toc318887660"/>
+      <w:bookmarkStart w:id="560" w:name="_Toc318887661"/>
+      <w:bookmarkStart w:id="561" w:name="_Toc318887662"/>
+      <w:bookmarkStart w:id="562" w:name="_Toc318887663"/>
+      <w:bookmarkStart w:id="563" w:name="_Toc318887664"/>
+      <w:bookmarkStart w:id="564" w:name="_Toc318887665"/>
+      <w:bookmarkStart w:id="565" w:name="_Toc318887666"/>
+      <w:bookmarkStart w:id="566" w:name="_Toc318887667"/>
+      <w:bookmarkStart w:id="567" w:name="_Toc318887668"/>
+      <w:bookmarkStart w:id="568" w:name="_Toc318887669"/>
+      <w:bookmarkStart w:id="569" w:name="_Toc318887670"/>
+      <w:bookmarkStart w:id="570" w:name="_Toc318887671"/>
+      <w:bookmarkStart w:id="571" w:name="_Toc318887672"/>
+      <w:bookmarkStart w:id="572" w:name="_Toc318887673"/>
+      <w:bookmarkStart w:id="573" w:name="_Toc318887674"/>
+      <w:bookmarkStart w:id="574" w:name="_Toc318887675"/>
+      <w:bookmarkStart w:id="575" w:name="_Toc318887696"/>
+      <w:bookmarkStart w:id="576" w:name="_Toc318887697"/>
+      <w:bookmarkStart w:id="577" w:name="_Toc318887718"/>
+      <w:bookmarkStart w:id="578" w:name="_Toc318887719"/>
+      <w:bookmarkStart w:id="579" w:name="_Toc318887730"/>
+      <w:bookmarkStart w:id="580" w:name="_Toc318887731"/>
+      <w:bookmarkStart w:id="581" w:name="_Toc318887773"/>
+      <w:bookmarkStart w:id="582" w:name="_Toc318887789"/>
+      <w:bookmarkStart w:id="583" w:name="_Toc318887790"/>
+      <w:bookmarkStart w:id="584" w:name="_Toc318887791"/>
+      <w:bookmarkStart w:id="585" w:name="_Toc318887792"/>
+      <w:bookmarkStart w:id="586" w:name="_Toc318887793"/>
+      <w:bookmarkStart w:id="587" w:name="_Toc318887794"/>
+      <w:bookmarkStart w:id="588" w:name="_Toc318887795"/>
+      <w:bookmarkStart w:id="589" w:name="_Toc318887796"/>
+      <w:bookmarkStart w:id="590" w:name="_Toc318887797"/>
+      <w:bookmarkStart w:id="591" w:name="_Toc318887798"/>
+      <w:bookmarkStart w:id="592" w:name="_Toc318887799"/>
+      <w:bookmarkStart w:id="593" w:name="_Toc318887800"/>
+      <w:bookmarkStart w:id="594" w:name="_Toc318887801"/>
+      <w:bookmarkStart w:id="595" w:name="_Toc318887802"/>
+      <w:bookmarkStart w:id="596" w:name="_Toc318887803"/>
+      <w:bookmarkStart w:id="597" w:name="_Toc318887804"/>
+      <w:bookmarkStart w:id="598" w:name="_Toc318887805"/>
+      <w:bookmarkStart w:id="599" w:name="_Toc318887806"/>
+      <w:bookmarkStart w:id="600" w:name="_Toc318887807"/>
+      <w:bookmarkStart w:id="601" w:name="_Toc318887808"/>
+      <w:bookmarkStart w:id="602" w:name="_Toc318887809"/>
+      <w:bookmarkStart w:id="603" w:name="_Toc318887810"/>
+      <w:bookmarkStart w:id="604" w:name="_Toc318887811"/>
+      <w:bookmarkStart w:id="605" w:name="_Toc318887812"/>
+      <w:bookmarkStart w:id="606" w:name="_TOC19845"/>
+      <w:bookmarkStart w:id="607" w:name="TOC254083426"/>
+      <w:bookmarkStart w:id="608" w:name="_TOC20880"/>
+      <w:bookmarkStart w:id="609" w:name="TOC254083427"/>
+      <w:bookmarkStart w:id="610" w:name="_TOC23051"/>
+      <w:bookmarkStart w:id="611" w:name="TOC254083428"/>
+      <w:bookmarkStart w:id="612" w:name="_TOC23820"/>
+      <w:bookmarkStart w:id="613" w:name="TOC254083429"/>
+      <w:bookmarkStart w:id="614" w:name="_Toc318887813"/>
+      <w:bookmarkStart w:id="615" w:name="_Toc318887814"/>
+      <w:bookmarkStart w:id="616" w:name="_Toc318887815"/>
+      <w:bookmarkStart w:id="617" w:name="_Toc318887816"/>
+      <w:bookmarkStart w:id="618" w:name="_Toc318887817"/>
+      <w:bookmarkStart w:id="619" w:name="_Toc318887818"/>
+      <w:bookmarkStart w:id="620" w:name="_Toc318887819"/>
+      <w:bookmarkStart w:id="621" w:name="_Toc318887820"/>
+      <w:bookmarkStart w:id="622" w:name="_Toc318887821"/>
+      <w:bookmarkStart w:id="623" w:name="_Toc318887822"/>
+      <w:bookmarkStart w:id="624" w:name="_Toc318887823"/>
+      <w:bookmarkStart w:id="625" w:name="_Toc318887824"/>
+      <w:bookmarkStart w:id="626" w:name="_Toc318887825"/>
+      <w:bookmarkStart w:id="627" w:name="_Toc318887826"/>
+      <w:bookmarkStart w:id="628" w:name="_Toc318887827"/>
+      <w:bookmarkStart w:id="629" w:name="_Toc318887828"/>
+      <w:bookmarkStart w:id="630" w:name="_Toc318887829"/>
+      <w:bookmarkStart w:id="631" w:name="_Toc318887850"/>
+      <w:bookmarkStart w:id="632" w:name="_Toc318887851"/>
+      <w:bookmarkStart w:id="633" w:name="_Toc318887862"/>
+      <w:bookmarkStart w:id="634" w:name="_Toc318887863"/>
+      <w:bookmarkStart w:id="635" w:name="_Toc318887874"/>
+      <w:bookmarkStart w:id="636" w:name="_Toc318887875"/>
+      <w:bookmarkStart w:id="637" w:name="_Toc318887876"/>
+      <w:bookmarkStart w:id="638" w:name="_Toc318887877"/>
+      <w:bookmarkStart w:id="639" w:name="_Toc318887878"/>
+      <w:bookmarkStart w:id="640" w:name="_Toc318887879"/>
+      <w:bookmarkStart w:id="641" w:name="_Toc318887880"/>
+      <w:bookmarkStart w:id="642" w:name="_Toc318887881"/>
+      <w:bookmarkStart w:id="643" w:name="_Toc318887882"/>
+      <w:bookmarkStart w:id="644" w:name="_Toc318887883"/>
+      <w:bookmarkStart w:id="645" w:name="_Toc318887884"/>
+      <w:bookmarkStart w:id="646" w:name="_Toc318887885"/>
+      <w:bookmarkStart w:id="647" w:name="_Toc318887886"/>
+      <w:bookmarkStart w:id="648" w:name="_Toc318887887"/>
+      <w:bookmarkStart w:id="649" w:name="_Toc318887888"/>
+      <w:bookmarkStart w:id="650" w:name="_Toc318887889"/>
+      <w:bookmarkStart w:id="651" w:name="_Toc318887890"/>
+      <w:bookmarkStart w:id="652" w:name="_Toc318887891"/>
+      <w:bookmarkStart w:id="653" w:name="_Toc318887892"/>
+      <w:bookmarkStart w:id="654" w:name="_Toc318887893"/>
+      <w:bookmarkStart w:id="655" w:name="_Toc318887894"/>
+      <w:bookmarkStart w:id="656" w:name="_Toc318887895"/>
+      <w:bookmarkStart w:id="657" w:name="_Toc318887896"/>
+      <w:bookmarkStart w:id="658" w:name="_Toc318887897"/>
+      <w:bookmarkStart w:id="659" w:name="_Toc318887898"/>
+      <w:bookmarkStart w:id="660" w:name="_Toc318887899"/>
+      <w:bookmarkStart w:id="661" w:name="_Toc318887900"/>
+      <w:bookmarkStart w:id="662" w:name="_Toc318887901"/>
+      <w:bookmarkStart w:id="663" w:name="_Toc318887902"/>
+      <w:bookmarkStart w:id="664" w:name="_Toc318887903"/>
+      <w:bookmarkStart w:id="665" w:name="_Toc318887904"/>
+      <w:bookmarkStart w:id="666" w:name="_Toc318887905"/>
+      <w:bookmarkStart w:id="667" w:name="_Toc318887906"/>
+      <w:bookmarkStart w:id="668" w:name="_Toc318887927"/>
+      <w:bookmarkStart w:id="669" w:name="_Toc318887928"/>
+      <w:bookmarkStart w:id="670" w:name="_Toc318887944"/>
+      <w:bookmarkStart w:id="671" w:name="_Toc318887945"/>
+      <w:bookmarkStart w:id="672" w:name="_Toc318887956"/>
+      <w:bookmarkStart w:id="673" w:name="_Toc318887957"/>
+      <w:bookmarkStart w:id="674" w:name="_Toc318887958"/>
+      <w:bookmarkStart w:id="675" w:name="_Toc318887959"/>
+      <w:bookmarkStart w:id="676" w:name="_Toc318887960"/>
+      <w:bookmarkStart w:id="677" w:name="_Toc318887961"/>
+      <w:bookmarkStart w:id="678" w:name="_Toc318887962"/>
+      <w:bookmarkStart w:id="679" w:name="_Toc318887963"/>
+      <w:bookmarkStart w:id="680" w:name="_Toc318887964"/>
+      <w:bookmarkStart w:id="681" w:name="_Toc318887965"/>
+      <w:bookmarkStart w:id="682" w:name="_Toc318887966"/>
+      <w:bookmarkStart w:id="683" w:name="_Toc318887967"/>
+      <w:bookmarkStart w:id="684" w:name="_Toc318887968"/>
+      <w:bookmarkStart w:id="685" w:name="_Toc318887969"/>
+      <w:bookmarkStart w:id="686" w:name="_Toc318887970"/>
+      <w:bookmarkStart w:id="687" w:name="_Toc318887971"/>
+      <w:bookmarkStart w:id="688" w:name="_Toc318887972"/>
+      <w:bookmarkStart w:id="689" w:name="_Toc318887973"/>
+      <w:bookmarkStart w:id="690" w:name="_Toc318887974"/>
+      <w:bookmarkStart w:id="691" w:name="_Toc318887975"/>
+      <w:bookmarkStart w:id="692" w:name="_Toc318887976"/>
+      <w:bookmarkStart w:id="693" w:name="_Toc318887977"/>
+      <w:bookmarkStart w:id="694" w:name="_Toc318887978"/>
+      <w:bookmarkStart w:id="695" w:name="_Toc318887979"/>
+      <w:bookmarkStart w:id="696" w:name="_Toc318887980"/>
+      <w:bookmarkStart w:id="697" w:name="_Toc318887981"/>
+      <w:bookmarkStart w:id="698" w:name="_Toc318887982"/>
+      <w:bookmarkStart w:id="699" w:name="_Toc318887983"/>
+      <w:bookmarkStart w:id="700" w:name="_Toc318887984"/>
+      <w:bookmarkStart w:id="701" w:name="_Toc318887985"/>
+      <w:bookmarkStart w:id="702" w:name="_Toc318887986"/>
+      <w:bookmarkStart w:id="703" w:name="_Toc318887987"/>
+      <w:bookmarkStart w:id="704" w:name="_Toc318887988"/>
+      <w:bookmarkStart w:id="705" w:name="_Toc318887989"/>
+      <w:bookmarkStart w:id="706" w:name="_Toc318887990"/>
+      <w:bookmarkStart w:id="707" w:name="_Toc318887991"/>
+      <w:bookmarkStart w:id="708" w:name="_Toc318887992"/>
+      <w:bookmarkStart w:id="709" w:name="_Toc318887993"/>
+      <w:bookmarkStart w:id="710" w:name="_Toc318887994"/>
+      <w:bookmarkStart w:id="711" w:name="_Toc318888015"/>
+      <w:bookmarkStart w:id="712" w:name="_Toc318888016"/>
+      <w:bookmarkStart w:id="713" w:name="_Toc318888032"/>
+      <w:bookmarkStart w:id="714" w:name="_Toc318888033"/>
+      <w:bookmarkStart w:id="715" w:name="_Toc318888054"/>
+      <w:bookmarkStart w:id="716" w:name="_Toc318888055"/>
+      <w:bookmarkStart w:id="717" w:name="_Toc318888056"/>
+      <w:bookmarkStart w:id="718" w:name="_Toc318888057"/>
+      <w:bookmarkStart w:id="719" w:name="_Toc318888068"/>
+      <w:bookmarkStart w:id="720" w:name="_Toc318888069"/>
+      <w:bookmarkStart w:id="721" w:name="_Toc318888070"/>
+      <w:bookmarkStart w:id="722" w:name="_Toc318888071"/>
+      <w:bookmarkStart w:id="723" w:name="_Toc318888072"/>
+      <w:bookmarkStart w:id="724" w:name="_Toc318888073"/>
+      <w:bookmarkStart w:id="725" w:name="_Toc318888074"/>
+      <w:bookmarkStart w:id="726" w:name="_Toc318888075"/>
+      <w:bookmarkStart w:id="727" w:name="_Toc318888076"/>
+      <w:bookmarkStart w:id="728" w:name="_Toc318888077"/>
+      <w:bookmarkStart w:id="729" w:name="_Toc318888078"/>
+      <w:bookmarkStart w:id="730" w:name="_Toc318888079"/>
+      <w:bookmarkStart w:id="731" w:name="_Toc318888080"/>
+      <w:bookmarkStart w:id="732" w:name="_Toc318888081"/>
+      <w:bookmarkStart w:id="733" w:name="_Toc318888082"/>
+      <w:bookmarkStart w:id="734" w:name="_Toc318888083"/>
+      <w:bookmarkStart w:id="735" w:name="_Toc318888084"/>
+      <w:bookmarkStart w:id="736" w:name="_Toc318888085"/>
+      <w:bookmarkStart w:id="737" w:name="_Toc318888086"/>
+      <w:bookmarkStart w:id="738" w:name="_Toc318888087"/>
+      <w:bookmarkStart w:id="739" w:name="_Toc318888088"/>
+      <w:bookmarkStart w:id="740" w:name="_Toc318888089"/>
+      <w:bookmarkStart w:id="741" w:name="_Toc318888090"/>
+      <w:bookmarkStart w:id="742" w:name="_Toc318888091"/>
+      <w:bookmarkStart w:id="743" w:name="_Toc318888092"/>
+      <w:bookmarkStart w:id="744" w:name="_Toc318888093"/>
+      <w:bookmarkStart w:id="745" w:name="_Toc318888094"/>
+      <w:bookmarkStart w:id="746" w:name="_Toc318888095"/>
+      <w:bookmarkStart w:id="747" w:name="_Toc318888096"/>
+      <w:bookmarkStart w:id="748" w:name="_Toc318888097"/>
+      <w:bookmarkStart w:id="749" w:name="_Toc318888098"/>
+      <w:bookmarkStart w:id="750" w:name="_Toc318888099"/>
+      <w:bookmarkStart w:id="751" w:name="_Toc318888100"/>
+      <w:bookmarkStart w:id="752" w:name="_Toc318888101"/>
+      <w:bookmarkStart w:id="753" w:name="_Toc318888102"/>
+      <w:bookmarkStart w:id="754" w:name="_Toc318888103"/>
+      <w:bookmarkStart w:id="755" w:name="_Toc318888104"/>
+      <w:bookmarkStart w:id="756" w:name="_Toc318888105"/>
+      <w:bookmarkStart w:id="757" w:name="_Toc318888106"/>
+      <w:bookmarkStart w:id="758" w:name="_Toc318888107"/>
+      <w:bookmarkStart w:id="759" w:name="_Toc318888128"/>
+      <w:bookmarkStart w:id="760" w:name="_Toc318888129"/>
+      <w:bookmarkStart w:id="761" w:name="_Toc318888130"/>
+      <w:bookmarkStart w:id="762" w:name="_Toc318888176"/>
+      <w:bookmarkStart w:id="763" w:name="_Toc318888187"/>
+      <w:bookmarkStart w:id="764" w:name="_Toc318888188"/>
+      <w:bookmarkStart w:id="765" w:name="_Toc318888189"/>
+      <w:bookmarkStart w:id="766" w:name="_Toc318888190"/>
+      <w:bookmarkStart w:id="767" w:name="_Toc318888191"/>
+      <w:bookmarkStart w:id="768" w:name="_Toc318888192"/>
+      <w:bookmarkStart w:id="769" w:name="_Toc318888193"/>
+      <w:bookmarkStart w:id="770" w:name="_Toc318888194"/>
+      <w:bookmarkStart w:id="771" w:name="_Toc318888195"/>
+      <w:bookmarkStart w:id="772" w:name="_Toc318888196"/>
+      <w:bookmarkStart w:id="773" w:name="_Toc318888197"/>
+      <w:bookmarkStart w:id="774" w:name="_Toc318888198"/>
+      <w:bookmarkStart w:id="775" w:name="_Toc318888199"/>
+      <w:bookmarkStart w:id="776" w:name="_Toc318888200"/>
+      <w:bookmarkStart w:id="777" w:name="_Toc318888201"/>
+      <w:bookmarkStart w:id="778" w:name="_Toc318888202"/>
+      <w:bookmarkStart w:id="779" w:name="_Toc318888203"/>
+      <w:bookmarkStart w:id="780" w:name="_Toc318888204"/>
+      <w:bookmarkStart w:id="781" w:name="_Toc318888205"/>
+      <w:bookmarkStart w:id="782" w:name="_Toc318888206"/>
+      <w:bookmarkStart w:id="783" w:name="_Toc318888207"/>
+      <w:bookmarkStart w:id="784" w:name="_Toc318888208"/>
+      <w:bookmarkStart w:id="785" w:name="_Toc318888209"/>
+      <w:bookmarkStart w:id="786" w:name="_Toc318888210"/>
+      <w:bookmarkStart w:id="787" w:name="_Toc318888211"/>
+      <w:bookmarkStart w:id="788" w:name="_Toc318888212"/>
+      <w:bookmarkStart w:id="789" w:name="_Toc318888213"/>
+      <w:bookmarkStart w:id="790" w:name="_Toc318888214"/>
+      <w:bookmarkStart w:id="791" w:name="_Toc318888215"/>
+      <w:bookmarkStart w:id="792" w:name="_Toc318888216"/>
+      <w:bookmarkStart w:id="793" w:name="_Toc318888217"/>
+      <w:bookmarkStart w:id="794" w:name="_Toc318888218"/>
+      <w:bookmarkStart w:id="795" w:name="_Toc318888219"/>
+      <w:bookmarkStart w:id="796" w:name="_Toc318888220"/>
+      <w:bookmarkStart w:id="797" w:name="_Toc318888221"/>
+      <w:bookmarkStart w:id="798" w:name="_Toc318888222"/>
+      <w:bookmarkStart w:id="799" w:name="_Toc318888223"/>
+      <w:bookmarkStart w:id="800" w:name="_Toc318888224"/>
+      <w:bookmarkStart w:id="801" w:name="_Toc318888225"/>
+      <w:bookmarkStart w:id="802" w:name="_Toc318888226"/>
+      <w:bookmarkStart w:id="803" w:name="_Toc318888227"/>
+      <w:bookmarkStart w:id="804" w:name="_Toc318888228"/>
+      <w:bookmarkStart w:id="805" w:name="_Toc318888229"/>
+      <w:bookmarkStart w:id="806" w:name="_Toc318888251"/>
+      <w:bookmarkStart w:id="807" w:name="_Toc318888252"/>
+      <w:bookmarkStart w:id="808" w:name="_Toc318888253"/>
+      <w:bookmarkStart w:id="809" w:name="_Toc318888264"/>
+      <w:bookmarkStart w:id="810" w:name="_Toc318888275"/>
+      <w:bookmarkStart w:id="811" w:name="_Toc318888276"/>
+      <w:bookmarkStart w:id="812" w:name="_Toc318888277"/>
+      <w:bookmarkStart w:id="813" w:name="_Toc318888278"/>
+      <w:bookmarkStart w:id="814" w:name="_Toc318888279"/>
+      <w:bookmarkStart w:id="815" w:name="_Toc318888280"/>
+      <w:bookmarkStart w:id="816" w:name="_Toc318888281"/>
+      <w:bookmarkStart w:id="817" w:name="_Toc318888282"/>
+      <w:bookmarkStart w:id="818" w:name="_Toc318888283"/>
+      <w:bookmarkStart w:id="819" w:name="_Toc318888284"/>
+      <w:bookmarkStart w:id="820" w:name="_Toc318888285"/>
+      <w:bookmarkStart w:id="821" w:name="_Toc318888286"/>
+      <w:bookmarkStart w:id="822" w:name="_Toc318888287"/>
+      <w:bookmarkStart w:id="823" w:name="_Toc318888288"/>
+      <w:bookmarkStart w:id="824" w:name="_Toc318888289"/>
+      <w:bookmarkStart w:id="825" w:name="_Toc318888290"/>
+      <w:bookmarkStart w:id="826" w:name="_Toc318888291"/>
+      <w:bookmarkStart w:id="827" w:name="_Toc318888292"/>
+      <w:bookmarkStart w:id="828" w:name="_Toc318888293"/>
+      <w:bookmarkStart w:id="829" w:name="_Toc318888294"/>
+      <w:bookmarkStart w:id="830" w:name="_Toc318888295"/>
+      <w:bookmarkStart w:id="831" w:name="_Toc318888296"/>
+      <w:bookmarkStart w:id="832" w:name="_Toc318888297"/>
+      <w:bookmarkStart w:id="833" w:name="_Toc318888298"/>
+      <w:bookmarkStart w:id="834" w:name="_Toc318888299"/>
+      <w:bookmarkStart w:id="835" w:name="_Toc318888300"/>
+      <w:bookmarkStart w:id="836" w:name="_Toc318888301"/>
+      <w:bookmarkStart w:id="837" w:name="_Toc318888302"/>
+      <w:bookmarkStart w:id="838" w:name="_Toc318888303"/>
+      <w:bookmarkStart w:id="839" w:name="_Toc318888304"/>
+      <w:bookmarkStart w:id="840" w:name="_Toc318888325"/>
+      <w:bookmarkStart w:id="841" w:name="_Toc318888326"/>
+      <w:bookmarkStart w:id="842" w:name="_Toc318888342"/>
+      <w:bookmarkStart w:id="843" w:name="_Toc318888343"/>
+      <w:bookmarkStart w:id="844" w:name="_Toc318888344"/>
+      <w:bookmarkStart w:id="845" w:name="_Toc318888345"/>
+      <w:bookmarkStart w:id="846" w:name="_Toc318888356"/>
+      <w:bookmarkStart w:id="847" w:name="_Toc318888357"/>
+      <w:bookmarkStart w:id="848" w:name="_Toc318888358"/>
+      <w:bookmarkStart w:id="849" w:name="_Toc318888359"/>
+      <w:bookmarkStart w:id="850" w:name="_Toc318888385"/>
+      <w:bookmarkStart w:id="851" w:name="_Toc318888386"/>
+      <w:bookmarkStart w:id="852" w:name="_Toc318888387"/>
+      <w:bookmarkStart w:id="853" w:name="_Toc318888388"/>
+      <w:bookmarkStart w:id="854" w:name="_Toc318888389"/>
+      <w:bookmarkStart w:id="855" w:name="_Toc318888390"/>
+      <w:bookmarkStart w:id="856" w:name="_Toc318888391"/>
+      <w:bookmarkStart w:id="857" w:name="_Toc318888392"/>
+      <w:bookmarkStart w:id="858" w:name="_Toc318888393"/>
+      <w:bookmarkStart w:id="859" w:name="_Toc318888394"/>
+      <w:bookmarkStart w:id="860" w:name="_Toc318888395"/>
+      <w:bookmarkStart w:id="861" w:name="_Toc318888396"/>
+      <w:bookmarkStart w:id="862" w:name="_Toc318888397"/>
+      <w:bookmarkStart w:id="863" w:name="_Toc318888398"/>
+      <w:bookmarkStart w:id="864" w:name="_Toc318888399"/>
+      <w:bookmarkStart w:id="865" w:name="_Toc318888400"/>
+      <w:bookmarkStart w:id="866" w:name="_Toc318888401"/>
+      <w:bookmarkStart w:id="867" w:name="_Toc318888402"/>
+      <w:bookmarkStart w:id="868" w:name="_Toc318888403"/>
+      <w:bookmarkStart w:id="869" w:name="_Toc318888404"/>
+      <w:bookmarkStart w:id="870" w:name="_Toc318888405"/>
+      <w:bookmarkStart w:id="871" w:name="_Toc318888406"/>
+      <w:bookmarkStart w:id="872" w:name="_Toc318888407"/>
+      <w:bookmarkStart w:id="873" w:name="_Toc318888408"/>
+      <w:bookmarkStart w:id="874" w:name="_Toc318888409"/>
+      <w:bookmarkStart w:id="875" w:name="_Toc318888410"/>
+      <w:bookmarkStart w:id="876" w:name="_Toc318888411"/>
+      <w:bookmarkStart w:id="877" w:name="_Toc318888412"/>
+      <w:bookmarkStart w:id="878" w:name="_Toc318888413"/>
+      <w:bookmarkStart w:id="879" w:name="_Toc318888414"/>
+      <w:bookmarkStart w:id="880" w:name="_Toc318888415"/>
+      <w:bookmarkStart w:id="881" w:name="_Toc318888416"/>
+      <w:bookmarkStart w:id="882" w:name="_Toc318888417"/>
+      <w:bookmarkStart w:id="883" w:name="_Toc318888418"/>
+      <w:bookmarkStart w:id="884" w:name="_Toc318888419"/>
+      <w:bookmarkStart w:id="885" w:name="_Toc318888420"/>
+      <w:bookmarkStart w:id="886" w:name="_Toc318888444"/>
+      <w:bookmarkStart w:id="887" w:name="_Toc318888445"/>
+      <w:bookmarkStart w:id="888" w:name="_Toc318888446"/>
+      <w:bookmarkStart w:id="889" w:name="_Toc318888447"/>
+      <w:bookmarkStart w:id="890" w:name="_Toc318888448"/>
+      <w:bookmarkStart w:id="891" w:name="_Toc318888512"/>
+      <w:bookmarkStart w:id="892" w:name="_Toc318888523"/>
+      <w:bookmarkStart w:id="893" w:name="_Toc318888524"/>
+      <w:bookmarkStart w:id="894" w:name="_Toc318888525"/>
+      <w:bookmarkStart w:id="895" w:name="_Toc318888526"/>
+      <w:bookmarkStart w:id="896" w:name="_Toc318888527"/>
+      <w:bookmarkStart w:id="897" w:name="_Toc318888528"/>
+      <w:bookmarkStart w:id="898" w:name="_Toc318888529"/>
+      <w:bookmarkStart w:id="899" w:name="_Toc318888530"/>
+      <w:bookmarkStart w:id="900" w:name="_Toc318888531"/>
+      <w:bookmarkStart w:id="901" w:name="_Toc318888532"/>
+      <w:bookmarkStart w:id="902" w:name="_Toc318888533"/>
+      <w:bookmarkStart w:id="903" w:name="_Toc318888534"/>
+      <w:bookmarkStart w:id="904" w:name="_Toc318888535"/>
+      <w:bookmarkStart w:id="905" w:name="_Toc318888536"/>
+      <w:bookmarkStart w:id="906" w:name="_Toc318888537"/>
+      <w:bookmarkStart w:id="907" w:name="_Toc318888538"/>
+      <w:bookmarkStart w:id="908" w:name="_Toc318888539"/>
+      <w:bookmarkStart w:id="909" w:name="_Toc318888540"/>
+      <w:bookmarkStart w:id="910" w:name="_Toc318888541"/>
+      <w:bookmarkStart w:id="911" w:name="_Toc318888542"/>
+      <w:bookmarkStart w:id="912" w:name="_Toc318888543"/>
+      <w:bookmarkStart w:id="913" w:name="_Toc318888544"/>
+      <w:bookmarkStart w:id="914" w:name="_Toc318888545"/>
+      <w:bookmarkStart w:id="915" w:name="_Toc318888546"/>
+      <w:bookmarkStart w:id="916" w:name="_Toc318888547"/>
+      <w:bookmarkStart w:id="917" w:name="_Toc318888548"/>
+      <w:bookmarkStart w:id="918" w:name="_Toc318888549"/>
+      <w:bookmarkStart w:id="919" w:name="_Toc318888550"/>
+      <w:bookmarkStart w:id="920" w:name="_Toc318888551"/>
+      <w:bookmarkStart w:id="921" w:name="_Toc318888552"/>
+      <w:bookmarkStart w:id="922" w:name="_Toc318888553"/>
+      <w:bookmarkStart w:id="923" w:name="_Toc318888554"/>
+      <w:bookmarkStart w:id="924" w:name="_Toc318888555"/>
+      <w:bookmarkStart w:id="925" w:name="_Toc318888556"/>
+      <w:bookmarkStart w:id="926" w:name="_Toc318888557"/>
+      <w:bookmarkStart w:id="927" w:name="_Toc318888558"/>
+      <w:bookmarkStart w:id="928" w:name="_Toc318888559"/>
+      <w:bookmarkStart w:id="929" w:name="_Toc318888560"/>
+      <w:bookmarkStart w:id="930" w:name="_Toc318888561"/>
+      <w:bookmarkStart w:id="931" w:name="_Toc318888562"/>
+      <w:bookmarkStart w:id="932" w:name="_Toc318888563"/>
+      <w:bookmarkStart w:id="933" w:name="_Toc318888564"/>
+      <w:bookmarkStart w:id="934" w:name="_Toc318888565"/>
+      <w:bookmarkStart w:id="935" w:name="_Toc318888566"/>
+      <w:bookmarkStart w:id="936" w:name="_Toc318888567"/>
+      <w:bookmarkStart w:id="937" w:name="_Toc318888568"/>
+      <w:bookmarkStart w:id="938" w:name="_Toc318888569"/>
+      <w:bookmarkStart w:id="939" w:name="_Toc318888570"/>
+      <w:bookmarkStart w:id="940" w:name="_Toc318888571"/>
+      <w:bookmarkStart w:id="941" w:name="_Toc318888572"/>
+      <w:bookmarkStart w:id="942" w:name="_Toc318888573"/>
+      <w:bookmarkStart w:id="943" w:name="_Toc318888574"/>
+      <w:bookmarkStart w:id="944" w:name="_Toc318888575"/>
+      <w:bookmarkStart w:id="945" w:name="_Toc318888576"/>
+      <w:bookmarkStart w:id="946" w:name="_Toc318888577"/>
+      <w:bookmarkStart w:id="947" w:name="_Toc318888578"/>
+      <w:bookmarkStart w:id="948" w:name="_Toc318888579"/>
+      <w:bookmarkStart w:id="949" w:name="_Toc318888580"/>
+      <w:bookmarkStart w:id="950" w:name="_Toc318888581"/>
+      <w:bookmarkStart w:id="951" w:name="_Toc318888582"/>
+      <w:bookmarkStart w:id="952" w:name="_Toc318888583"/>
+      <w:bookmarkStart w:id="953" w:name="_Toc318888584"/>
+      <w:bookmarkStart w:id="954" w:name="_Toc318888585"/>
+      <w:bookmarkStart w:id="955" w:name="_Toc318888586"/>
+      <w:bookmarkStart w:id="956" w:name="_Toc318888587"/>
+      <w:bookmarkStart w:id="957" w:name="_Toc318888588"/>
+      <w:bookmarkStart w:id="958" w:name="_Toc318888589"/>
+      <w:bookmarkStart w:id="959" w:name="_Toc318888590"/>
+      <w:bookmarkStart w:id="960" w:name="_Toc318888591"/>
+      <w:bookmarkStart w:id="961" w:name="_Toc318888592"/>
+      <w:bookmarkStart w:id="962" w:name="_Toc318888593"/>
+      <w:bookmarkStart w:id="963" w:name="_Toc318888594"/>
+      <w:bookmarkStart w:id="964" w:name="_Toc318888618"/>
+      <w:bookmarkStart w:id="965" w:name="_Toc318888619"/>
+      <w:bookmarkStart w:id="966" w:name="_Toc318888648"/>
+      <w:bookmarkStart w:id="967" w:name="_Toc318888659"/>
+      <w:bookmarkStart w:id="968" w:name="_Toc318888660"/>
+      <w:bookmarkStart w:id="969" w:name="_Toc318888661"/>
+      <w:bookmarkStart w:id="970" w:name="_Toc318888662"/>
+      <w:bookmarkStart w:id="971" w:name="_Toc318888663"/>
+      <w:bookmarkStart w:id="972" w:name="_Toc318888664"/>
+      <w:bookmarkStart w:id="973" w:name="_Toc318888665"/>
+      <w:bookmarkStart w:id="974" w:name="_Toc318888666"/>
+      <w:bookmarkStart w:id="975" w:name="_Toc318888667"/>
+      <w:bookmarkStart w:id="976" w:name="_Toc318888668"/>
+      <w:bookmarkStart w:id="977" w:name="_Toc318888669"/>
+      <w:bookmarkStart w:id="978" w:name="_Toc318888670"/>
+      <w:bookmarkStart w:id="979" w:name="_Toc318888671"/>
+      <w:bookmarkStart w:id="980" w:name="_Toc318888672"/>
+      <w:bookmarkStart w:id="981" w:name="_Toc318888673"/>
+      <w:bookmarkStart w:id="982" w:name="_Toc318888674"/>
+      <w:bookmarkStart w:id="983" w:name="_Toc318888675"/>
+      <w:bookmarkStart w:id="984" w:name="_Toc318888676"/>
+      <w:bookmarkStart w:id="985" w:name="_Toc318888677"/>
+      <w:bookmarkStart w:id="986" w:name="_Toc318888678"/>
+      <w:bookmarkStart w:id="987" w:name="_Toc318888679"/>
+      <w:bookmarkStart w:id="988" w:name="_Toc318888680"/>
+      <w:bookmarkStart w:id="989" w:name="_Toc318888681"/>
+      <w:bookmarkStart w:id="990" w:name="_Toc318888682"/>
+      <w:bookmarkStart w:id="991" w:name="_Toc318888683"/>
+      <w:bookmarkStart w:id="992" w:name="_Toc318888684"/>
+      <w:bookmarkStart w:id="993" w:name="_Toc318888685"/>
+      <w:bookmarkStart w:id="994" w:name="_Toc318888686"/>
+      <w:bookmarkStart w:id="995" w:name="_Toc318888687"/>
+      <w:bookmarkStart w:id="996" w:name="_Toc318888688"/>
+      <w:bookmarkStart w:id="997" w:name="_Toc318888689"/>
+      <w:bookmarkStart w:id="998" w:name="_Toc318888690"/>
+      <w:bookmarkStart w:id="999" w:name="_Toc318888691"/>
+      <w:bookmarkStart w:id="1000" w:name="_Toc318888692"/>
+      <w:bookmarkStart w:id="1001" w:name="_Toc318888693"/>
+      <w:bookmarkStart w:id="1002" w:name="_Toc318888694"/>
+      <w:bookmarkStart w:id="1003" w:name="_Toc318888695"/>
+      <w:bookmarkStart w:id="1004" w:name="_Toc318888696"/>
+      <w:bookmarkStart w:id="1005" w:name="_Toc318888697"/>
+      <w:bookmarkStart w:id="1006" w:name="_Toc318888698"/>
+      <w:bookmarkStart w:id="1007" w:name="_Toc318888699"/>
+      <w:bookmarkStart w:id="1008" w:name="_Toc318888700"/>
+      <w:bookmarkStart w:id="1009" w:name="_Toc318888701"/>
+      <w:bookmarkStart w:id="1010" w:name="_Toc318888702"/>
+      <w:bookmarkStart w:id="1011" w:name="_Toc318888703"/>
+      <w:bookmarkStart w:id="1012" w:name="_Toc318888704"/>
+      <w:bookmarkStart w:id="1013" w:name="_Toc318888705"/>
+      <w:bookmarkStart w:id="1014" w:name="_Toc318888706"/>
+      <w:bookmarkStart w:id="1015" w:name="_Toc318888707"/>
+      <w:bookmarkStart w:id="1016" w:name="_Toc318888708"/>
+      <w:bookmarkStart w:id="1017" w:name="_Toc318888709"/>
+      <w:bookmarkStart w:id="1018" w:name="_Toc318888733"/>
+      <w:bookmarkStart w:id="1019" w:name="_Toc318888734"/>
+      <w:bookmarkStart w:id="1020" w:name="_Toc318888763"/>
+      <w:bookmarkStart w:id="1021" w:name="_Toc318888774"/>
+      <w:bookmarkStart w:id="1022" w:name="_Toc318888775"/>
+      <w:bookmarkStart w:id="1023" w:name="_Toc318888776"/>
+      <w:bookmarkStart w:id="1024" w:name="_Toc318888777"/>
+      <w:bookmarkStart w:id="1025" w:name="_Toc318888778"/>
+      <w:bookmarkStart w:id="1026" w:name="_Toc318888779"/>
+      <w:bookmarkStart w:id="1027" w:name="_Toc318888780"/>
+      <w:bookmarkStart w:id="1028" w:name="_Toc318888781"/>
+      <w:bookmarkStart w:id="1029" w:name="_Toc318888782"/>
+      <w:bookmarkStart w:id="1030" w:name="_Toc318888783"/>
+      <w:bookmarkStart w:id="1031" w:name="_Toc318888784"/>
+      <w:bookmarkStart w:id="1032" w:name="_Toc318888785"/>
+      <w:bookmarkStart w:id="1033" w:name="_Toc318888786"/>
+      <w:bookmarkStart w:id="1034" w:name="_Toc318888787"/>
+      <w:bookmarkStart w:id="1035" w:name="_Toc318888788"/>
+      <w:bookmarkStart w:id="1036" w:name="_Toc318888789"/>
+      <w:bookmarkStart w:id="1037" w:name="_Toc318888790"/>
+      <w:bookmarkStart w:id="1038" w:name="_Toc318888791"/>
+      <w:bookmarkStart w:id="1039" w:name="_Toc318888792"/>
+      <w:bookmarkStart w:id="1040" w:name="_Toc318888793"/>
+      <w:bookmarkStart w:id="1041" w:name="_Toc318888794"/>
+      <w:bookmarkStart w:id="1042" w:name="_Toc318888795"/>
+      <w:bookmarkStart w:id="1043" w:name="_Toc318888796"/>
+      <w:bookmarkStart w:id="1044" w:name="_Toc318888797"/>
+      <w:bookmarkStart w:id="1045" w:name="_Toc318888798"/>
+      <w:bookmarkStart w:id="1046" w:name="_Toc318888799"/>
+      <w:bookmarkStart w:id="1047" w:name="_Toc318888800"/>
+      <w:bookmarkStart w:id="1048" w:name="_Toc318888801"/>
+      <w:bookmarkStart w:id="1049" w:name="_Toc318888802"/>
+      <w:bookmarkStart w:id="1050" w:name="_Toc318888803"/>
+      <w:bookmarkStart w:id="1051" w:name="_Toc318888804"/>
+      <w:bookmarkStart w:id="1052" w:name="_Toc318888805"/>
+      <w:bookmarkStart w:id="1053" w:name="_Toc318888806"/>
+      <w:bookmarkStart w:id="1054" w:name="_Toc318888807"/>
+      <w:bookmarkStart w:id="1055" w:name="_Toc318888808"/>
+      <w:bookmarkStart w:id="1056" w:name="_Toc318888809"/>
+      <w:bookmarkStart w:id="1057" w:name="_Toc318888810"/>
+      <w:bookmarkStart w:id="1058" w:name="_Toc318888811"/>
+      <w:bookmarkStart w:id="1059" w:name="_Toc318888812"/>
+      <w:bookmarkStart w:id="1060" w:name="_Toc318888813"/>
+      <w:bookmarkStart w:id="1061" w:name="_Toc318888814"/>
+      <w:bookmarkStart w:id="1062" w:name="_Toc318888815"/>
+      <w:bookmarkStart w:id="1063" w:name="_Toc318888816"/>
+      <w:bookmarkStart w:id="1064" w:name="_Toc318888817"/>
+      <w:bookmarkStart w:id="1065" w:name="_Toc318888818"/>
+      <w:bookmarkStart w:id="1066" w:name="_Toc318888819"/>
+      <w:bookmarkStart w:id="1067" w:name="_Toc318888820"/>
+      <w:bookmarkStart w:id="1068" w:name="_Toc318888821"/>
+      <w:bookmarkStart w:id="1069" w:name="_Toc318888822"/>
+      <w:bookmarkStart w:id="1070" w:name="_Toc318888823"/>
+      <w:bookmarkStart w:id="1071" w:name="_Toc318888824"/>
+      <w:bookmarkStart w:id="1072" w:name="_Toc318888825"/>
+      <w:bookmarkStart w:id="1073" w:name="_Toc318888826"/>
+      <w:bookmarkStart w:id="1074" w:name="_Toc318888827"/>
+      <w:bookmarkStart w:id="1075" w:name="_Toc318888828"/>
+      <w:bookmarkStart w:id="1076" w:name="_Toc318888829"/>
+      <w:bookmarkStart w:id="1077" w:name="_Toc318888830"/>
       <w:bookmarkEnd w:id="6"/>
       <w:bookmarkEnd w:id="7"/>
       <w:bookmarkEnd w:id="8"/>
@@ -7125,17 +7160,18 @@
       <w:bookmarkEnd w:id="1074"/>
       <w:bookmarkEnd w:id="1075"/>
       <w:bookmarkEnd w:id="1076"/>
+      <w:bookmarkEnd w:id="1077"/>
     </w:p>
     <w:p>
       <w:pPr>
         <w:pStyle w:val="Heading1"/>
       </w:pPr>
-      <w:bookmarkStart w:id="1077" w:name="_Toc338681839"/>
+      <w:bookmarkStart w:id="1078" w:name="_Toc338681839"/>
       <w:r>
         <w:lastRenderedPageBreak/>
         <w:t>GetConsentsForPatient</w:t>
       </w:r>
-      <w:bookmarkEnd w:id="1077"/>
+      <w:bookmarkEnd w:id="1078"/>
     </w:p>
     <w:p>
       <w:r>
@@ -9877,12 +9913,12 @@
       <w:pPr>
         <w:pStyle w:val="Heading1"/>
       </w:pPr>
-      <w:bookmarkStart w:id="1078" w:name="_Toc338681840"/>
+      <w:bookmarkStart w:id="1079" w:name="_Toc338681840"/>
       <w:r>
         <w:lastRenderedPageBreak/>
         <w:t>GetConsentsForCareProvider</w:t>
       </w:r>
-      <w:bookmarkEnd w:id="1078"/>
+      <w:bookmarkEnd w:id="1079"/>
     </w:p>
     <w:p>
       <w:r>
@@ -13351,12 +13387,12 @@
       <w:pPr>
         <w:pStyle w:val="Heading1"/>
       </w:pPr>
-      <w:bookmarkStart w:id="1079" w:name="_Toc338681841"/>
+      <w:bookmarkStart w:id="1080" w:name="_Toc338681841"/>
       <w:r>
         <w:lastRenderedPageBreak/>
         <w:t>GetExtendedConsentsForPatient</w:t>
       </w:r>
-      <w:bookmarkEnd w:id="1079"/>
+      <w:bookmarkEnd w:id="1080"/>
     </w:p>
     <w:p>
       <w:r>
@@ -20146,12 +20182,12 @@
       <w:pPr>
         <w:pStyle w:val="Heading1"/>
       </w:pPr>
-      <w:bookmarkStart w:id="1080" w:name="_Toc338681842"/>
+      <w:bookmarkStart w:id="1081" w:name="_Toc338681842"/>
       <w:r>
         <w:lastRenderedPageBreak/>
         <w:t>CheckConsent</w:t>
       </w:r>
-      <w:bookmarkEnd w:id="1080"/>
+      <w:bookmarkEnd w:id="1081"/>
     </w:p>
     <w:p>
       <w:r>
@@ -22296,12 +22332,12 @@
       <w:pPr>
         <w:pStyle w:val="Heading1"/>
       </w:pPr>
-      <w:bookmarkStart w:id="1081" w:name="_Toc338681843"/>
+      <w:bookmarkStart w:id="1082" w:name="_Toc338681843"/>
       <w:r>
         <w:lastRenderedPageBreak/>
         <w:t>RegisterExtendedConsent</w:t>
       </w:r>
-      <w:bookmarkEnd w:id="1081"/>
+      <w:bookmarkEnd w:id="1082"/>
     </w:p>
     <w:p>
       <w:r>
@@ -26328,12 +26364,12 @@
       <w:pPr>
         <w:pStyle w:val="Heading1"/>
       </w:pPr>
-      <w:bookmarkStart w:id="1082" w:name="_Toc338681844"/>
+      <w:bookmarkStart w:id="1083" w:name="_Toc338681844"/>
       <w:r>
         <w:lastRenderedPageBreak/>
         <w:t>CancelExtendedConsent</w:t>
       </w:r>
-      <w:bookmarkEnd w:id="1082"/>
+      <w:bookmarkEnd w:id="1083"/>
     </w:p>
     <w:p>
       <w:r>
@@ -29041,12 +29077,12 @@
       <w:pPr>
         <w:pStyle w:val="Heading1"/>
       </w:pPr>
-      <w:bookmarkStart w:id="1083" w:name="_Toc338681845"/>
+      <w:bookmarkStart w:id="1084" w:name="_Toc338681845"/>
       <w:r>
         <w:lastRenderedPageBreak/>
         <w:t>DeleteExtendedConsent</w:t>
       </w:r>
-      <w:bookmarkEnd w:id="1083"/>
+      <w:bookmarkEnd w:id="1084"/>
     </w:p>
     <w:p>
       <w:r>
@@ -31743,12 +31779,12 @@
       <w:pPr>
         <w:pStyle w:val="Heading1"/>
       </w:pPr>
-      <w:bookmarkStart w:id="1084" w:name="_Toc338681846"/>
+      <w:bookmarkStart w:id="1085" w:name="_Toc338681846"/>
       <w:r>
         <w:lastRenderedPageBreak/>
         <w:t>Datatyper</w:t>
       </w:r>
-      <w:bookmarkEnd w:id="1084"/>
+      <w:bookmarkEnd w:id="1085"/>
     </w:p>
     <w:p>
       <w:r>
@@ -34567,13 +34603,8 @@
           </w:tcPr>
           <w:p>
             <w:r>
-              <w:t xml:space="preserve">Patientens id nummer, kan vara </w:t>
-            </w:r>
-            <w:bookmarkStart w:id="1085" w:name="_GoBack"/>
-            <w:r>
-              <w:t>personnummer</w:t>
-            </w:r>
-            <w:bookmarkEnd w:id="1085"/>
+              <w:t>Patientens id nummer, kan vara personnummer</w:t>
+            </w:r>
             <w:r>
               <w:t xml:space="preserve"> alternativt samordningsnummer</w:t>
             </w:r>
@@ -35689,7 +35720,7 @@
         <w:noProof/>
         <w:sz w:val="24"/>
       </w:rPr>
-      <w:t>1</w:t>
+      <w:t>3</w:t>
     </w:r>
     <w:r>
       <w:rPr>
@@ -36104,7 +36135,7 @@
               </mc:Choice>
               <mc:Fallback>
                 <w:pict>
-                  <v:rect w14:anchorId="4AB130B7" id="AutoShape 4" o:spid="_x0000_s1026" style="width:159pt;height:35.15pt;visibility:visible;mso-wrap-style:square;mso-left-percent:-10001;mso-top-percent:-10001;mso-position-horizontal:absolute;mso-position-horizontal-relative:char;mso-position-vertical:absolute;mso-position-vertical-relative:line;mso-left-percent:-10001;mso-top-percent:-10001;v-text-anchor:top" o:gfxdata="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" filled="f" stroked="f">
+                  <v:rect w14:anchorId="39E2B42F" id="AutoShape 4" o:spid="_x0000_s1026" style="width:159pt;height:35.15pt;visibility:visible;mso-wrap-style:square;mso-left-percent:-10001;mso-top-percent:-10001;mso-position-horizontal:absolute;mso-position-horizontal-relative:char;mso-position-vertical:absolute;mso-position-vertical-relative:line;mso-left-percent:-10001;mso-top-percent:-10001;v-text-anchor:top" o:gfxdata="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" filled="f" stroked="f">
                     <o:lock v:ext="edit" aspectratio="t"/>
                     <w10:anchorlock/>
                   </v:rect>
@@ -36602,27 +36633,14 @@
           <w:r>
             <w:t xml:space="preserve"> (</w:t>
           </w:r>
-          <w:r>
-            <w:fldChar w:fldCharType="begin"/>
-          </w:r>
-          <w:r>
-            <w:instrText xml:space="preserve"> NUMPAGES </w:instrText>
-          </w:r>
-          <w:r>
-            <w:fldChar w:fldCharType="separate"/>
-          </w:r>
-          <w:r>
-            <w:rPr>
-              <w:noProof/>
-            </w:rPr>
-            <w:t>34</w:t>
-          </w:r>
-          <w:r>
-            <w:rPr>
-              <w:noProof/>
-            </w:rPr>
-            <w:fldChar w:fldCharType="end"/>
-          </w:r>
+          <w:fldSimple w:instr=" NUMPAGES ">
+            <w:r>
+              <w:rPr>
+                <w:noProof/>
+              </w:rPr>
+              <w:t>34</w:t>
+            </w:r>
+          </w:fldSimple>
           <w:r>
             <w:t>)</w:t>
           </w:r>
@@ -36662,7 +36680,7 @@
             <w:fldChar w:fldCharType="separate"/>
           </w:r>
           <w:r>
-            <w:t>2014-03-03</w:t>
+            <w:t>2014-09-16</w:t>
           </w:r>
           <w:r>
             <w:fldChar w:fldCharType="end"/>
@@ -37071,21 +37089,11 @@
               <w:tab w:val="left" w:pos="31680"/>
             </w:tabs>
           </w:pPr>
-          <w:r>
-            <w:fldChar w:fldCharType="begin"/>
-          </w:r>
-          <w:r>
-            <w:instrText xml:space="preserve"> SUBJECT  \* MERGEFORMAT </w:instrText>
-          </w:r>
-          <w:r>
-            <w:fldChar w:fldCharType="separate"/>
-          </w:r>
-          <w:r>
-            <w:t>Tjänstekontraktsbeskrivning</w:t>
-          </w:r>
-          <w:r>
-            <w:fldChar w:fldCharType="end"/>
-          </w:r>
+          <w:fldSimple w:instr=" SUBJECT  \* MERGEFORMAT ">
+            <w:r>
+              <w:t>Tjänstekontraktsbeskrivning</w:t>
+            </w:r>
+          </w:fldSimple>
         </w:p>
       </w:tc>
       <w:tc>
@@ -37419,7 +37427,7 @@
             <w:rPr>
               <w:noProof/>
             </w:rPr>
-            <w:t>1</w:t>
+            <w:t>3</w:t>
           </w:r>
           <w:r>
             <w:rPr>
@@ -37430,27 +37438,14 @@
           <w:r>
             <w:t xml:space="preserve"> (</w:t>
           </w:r>
-          <w:r>
-            <w:fldChar w:fldCharType="begin"/>
-          </w:r>
-          <w:r>
-            <w:instrText xml:space="preserve"> NUMPAGES </w:instrText>
-          </w:r>
-          <w:r>
-            <w:fldChar w:fldCharType="separate"/>
-          </w:r>
-          <w:r>
-            <w:rPr>
-              <w:noProof/>
-            </w:rPr>
-            <w:t>34</w:t>
-          </w:r>
-          <w:r>
-            <w:rPr>
-              <w:noProof/>
-            </w:rPr>
-            <w:fldChar w:fldCharType="end"/>
-          </w:r>
+          <w:fldSimple w:instr=" NUMPAGES ">
+            <w:r>
+              <w:rPr>
+                <w:noProof/>
+              </w:rPr>
+              <w:t>34</w:t>
+            </w:r>
+          </w:fldSimple>
           <w:r>
             <w:t>)</w:t>
           </w:r>
@@ -37493,7 +37488,7 @@
             <w:fldChar w:fldCharType="separate"/>
           </w:r>
           <w:r>
-            <w:t>2014-03-03</w:t>
+            <w:t>2014-09-16</w:t>
           </w:r>
           <w:r>
             <w:rPr>
@@ -40324,7 +40319,7 @@
     <w:lsdException w:name="E-mail Signature" w:semiHidden="1" w:unhideWhenUsed="1"/>
     <w:lsdException w:name="HTML Top of Form" w:semiHidden="1" w:unhideWhenUsed="1"/>
     <w:lsdException w:name="HTML Bottom of Form" w:semiHidden="1" w:unhideWhenUsed="1"/>
-    <w:lsdException w:name="Normal (Web)" w:semiHidden="1" w:unhideWhenUsed="1"/>
+    <w:lsdException w:name="Normal (Web)" w:semiHidden="1" w:uiPriority="99" w:unhideWhenUsed="1"/>
     <w:lsdException w:name="HTML Acronym" w:semiHidden="1" w:unhideWhenUsed="1"/>
     <w:lsdException w:name="HTML Address" w:semiHidden="1" w:unhideWhenUsed="1"/>
     <w:lsdException w:name="HTML Cite" w:semiHidden="1" w:unhideWhenUsed="1"/>
@@ -41876,6 +41871,7 @@
   <w:style w:type="paragraph" w:styleId="NormalWeb">
     <w:name w:val="Normal (Web)"/>
     <w:basedOn w:val="Normal"/>
+    <w:uiPriority w:val="99"/>
     <w:rsid w:val="00533A31"/>
     <w:pPr>
       <w:spacing w:before="100" w:beforeAutospacing="1" w:after="100" w:afterAutospacing="1"/>
@@ -42476,7 +42472,7 @@
 </file>
 
 <file path=customXml/itemProps1.xml><?xml version="1.0" encoding="utf-8"?>
-<ds:datastoreItem xmlns:ds="http://schemas.openxmlformats.org/officeDocument/2006/customXml" ds:itemID="{7AC66693-6165-4E96-A2BB-4B1014AAC898}">
+<ds:datastoreItem xmlns:ds="http://schemas.openxmlformats.org/officeDocument/2006/customXml" ds:itemID="{F9AD9A8B-BC97-4464-B34E-02006C48CA2C}">
   <ds:schemaRefs>
     <ds:schemaRef ds:uri="http://schemas.openxmlformats.org/officeDocument/2006/bibliography"/>
   </ds:schemaRefs>

</xml_diff>